<commit_message>
edit gitignore ,boxes edit and wordcutter fixed bug
</commit_message>
<xml_diff>
--- a/src/dataset/boxes.docx
+++ b/src/dataset/boxes.docx
@@ -16,18 +16,18 @@
         <mc:AlternateContent>
           <mc:Choice Requires="wps">
             <w:drawing>
-              <wp:anchor distT="45720" distB="45720" distL="114300" distR="114300" simplePos="0" relativeHeight="251700224" behindDoc="0" locked="0" layoutInCell="1" allowOverlap="1" wp14:anchorId="425D7A36" wp14:editId="7C3AD2E0">
-                <wp:simplePos x="0" y="0"/>
-                <wp:positionH relativeFrom="rightMargin">
-                  <wp:align>left</wp:align>
-                </wp:positionH>
-                <wp:positionV relativeFrom="paragraph">
-                  <wp:posOffset>277495</wp:posOffset>
-                </wp:positionV>
-                <wp:extent cx="576580" cy="1404620"/>
+              <wp:anchor distT="45720" distB="45720" distL="114300" distR="114300" simplePos="0" relativeHeight="251698176" behindDoc="0" locked="0" layoutInCell="1" allowOverlap="1" wp14:anchorId="6A120CCB" wp14:editId="757203B0">
+                <wp:simplePos x="0" y="0"/>
+                <wp:positionH relativeFrom="page">
+                  <wp:align>right</wp:align>
+                </wp:positionH>
+                <wp:positionV relativeFrom="paragraph">
+                  <wp:posOffset>147711</wp:posOffset>
+                </wp:positionV>
+                <wp:extent cx="576580" cy="293066"/>
                 <wp:effectExtent l="0" t="0" r="0" b="0"/>
                 <wp:wrapSquare wrapText="bothSides"/>
-                <wp:docPr id="7" name="תיבת טקסט 2"/>
+                <wp:docPr id="217" name="תיבת טקסט 2"/>
                 <wp:cNvGraphicFramePr>
                   <a:graphicFrameLocks xmlns:a="http://schemas.openxmlformats.org/drawingml/2006/main"/>
                 </wp:cNvGraphicFramePr>
@@ -38,9 +38,9 @@
                         <a:spLocks noChangeArrowheads="1"/>
                       </wps:cNvSpPr>
                       <wps:spPr bwMode="auto">
-                        <a:xfrm rot="5400000" flipH="1">
-                          <a:off x="0" y="0"/>
-                          <a:ext cx="576580" cy="1404620"/>
+                        <a:xfrm flipH="1">
+                          <a:off x="0" y="0"/>
+                          <a:ext cx="576580" cy="293066"/>
                         </a:xfrm>
                         <a:prstGeom prst="rect">
                           <a:avLst/>
@@ -71,7 +71,7 @@
                         </w:txbxContent>
                       </wps:txbx>
                       <wps:bodyPr rot="0" vert="horz" wrap="square" lIns="91440" tIns="45720" rIns="91440" bIns="45720" anchor="t" anchorCtr="0">
-                        <a:spAutoFit/>
+                        <a:noAutofit/>
                       </wps:bodyPr>
                     </wps:wsp>
                   </a:graphicData>
@@ -87,12 +87,12 @@
           </mc:Choice>
           <mc:Fallback>
             <w:pict>
-              <v:shapetype w14:anchorId="425D7A36" id="_x0000_t202" coordsize="21600,21600" o:spt="202" path="m,l,21600r21600,l21600,xe">
+              <v:shapetype w14:anchorId="6A120CCB" id="_x0000_t202" coordsize="21600,21600" o:spt="202" path="m,l,21600r21600,l21600,xe">
                 <v:stroke joinstyle="miter"/>
                 <v:path gradientshapeok="t" o:connecttype="rect"/>
               </v:shapetype>
-              <v:shape id="תיבת טקסט 2" o:spid="_x0000_s1026" type="#_x0000_t202" style="position:absolute;left:0;text-align:left;margin-left:0;margin-top:21.85pt;width:45.4pt;height:110.6pt;rotation:-90;flip:x;z-index:251700224;visibility:visible;mso-wrap-style:square;mso-width-percent:0;mso-height-percent:0;mso-wrap-distance-left:9pt;mso-wrap-distance-top:3.6pt;mso-wrap-distance-right:9pt;mso-wrap-distance-bottom:3.6pt;mso-position-horizontal:left;mso-position-horizontal-relative:right-margin-area;mso-position-vertical:absolute;mso-position-vertical-relative:text;mso-width-percent:0;mso-height-percent:0;mso-width-relative:margin;mso-height-relative:margin;v-text-anchor:top" o:gfxdata="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" filled="f" stroked="f">
-                <v:textbox style="mso-fit-shape-to-text:t">
+              <v:shape id="תיבת טקסט 2" o:spid="_x0000_s1026" type="#_x0000_t202" style="position:absolute;left:0;text-align:left;margin-left:-5.8pt;margin-top:11.65pt;width:45.4pt;height:23.1pt;flip:x;z-index:251698176;visibility:visible;mso-wrap-style:square;mso-width-percent:0;mso-height-percent:0;mso-wrap-distance-left:9pt;mso-wrap-distance-top:3.6pt;mso-wrap-distance-right:9pt;mso-wrap-distance-bottom:3.6pt;mso-position-horizontal:right;mso-position-horizontal-relative:page;mso-position-vertical:absolute;mso-position-vertical-relative:text;mso-width-percent:0;mso-height-percent:0;mso-width-relative:margin;mso-height-relative:margin;v-text-anchor:top" o:gfxdata="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" filled="f" stroked="f">
+                <v:textbox>
                   <w:txbxContent>
                     <w:p>
                       <w:pPr>
@@ -109,7 +109,7 @@
                     </w:p>
                   </w:txbxContent>
                 </v:textbox>
-                <w10:wrap type="square" anchorx="margin"/>
+                <w10:wrap type="square" anchorx="page"/>
               </v:shape>
             </w:pict>
           </mc:Fallback>
@@ -124,7 +124,7 @@
         <mc:AlternateContent>
           <mc:Choice Requires="wps">
             <w:drawing>
-              <wp:anchor distT="0" distB="0" distL="114300" distR="114300" simplePos="0" relativeHeight="251597824" behindDoc="0" locked="0" layoutInCell="1" allowOverlap="1" wp14:anchorId="5659D8D8" wp14:editId="4FE0C8E2">
+              <wp:anchor distT="0" distB="0" distL="114300" distR="114300" simplePos="0" relativeHeight="251597824" behindDoc="0" locked="0" layoutInCell="1" allowOverlap="1" wp14:anchorId="5659D8D8" wp14:editId="14DC1F79">
                 <wp:simplePos x="0" y="0"/>
                 <wp:positionH relativeFrom="column">
                   <wp:posOffset>14523</wp:posOffset>
@@ -7167,7 +7167,7 @@
         <mc:AlternateContent>
           <mc:Choice Requires="wps">
             <w:drawing>
-              <wp:anchor distT="0" distB="0" distL="114300" distR="114300" simplePos="0" relativeHeight="251696128" behindDoc="0" locked="0" layoutInCell="1" allowOverlap="1" wp14:anchorId="611ABD19" wp14:editId="59D5618A">
+              <wp:anchor distT="0" distB="0" distL="114300" distR="114300" simplePos="0" relativeHeight="251696128" behindDoc="0" locked="0" layoutInCell="1" allowOverlap="1" wp14:anchorId="611ABD19" wp14:editId="1C4BF12E">
                 <wp:simplePos x="0" y="0"/>
                 <wp:positionH relativeFrom="column">
                   <wp:posOffset>5550911</wp:posOffset>
@@ -7229,31 +7229,55 @@
           </mc:Choice>
           <mc:Fallback>
             <w:pict>
-              <v:rect w14:anchorId="6C6ACC26" id="מלבן 98" o:spid="_x0000_s1026" style="position:absolute;left:0;text-align:left;margin-left:437.1pt;margin-top:718.65pt;width:82.2pt;height:42.5pt;z-index:251696128;visibility:visible;mso-wrap-style:square;mso-wrap-distance-left:9pt;mso-wrap-distance-top:0;mso-wrap-distance-right:9pt;mso-wrap-distance-bottom:0;mso-position-horizontal:absolute;mso-position-horizontal-relative:text;mso-position-vertical:absolute;mso-position-vertical-relative:text;v-text-anchor:middle" o:gfxdata="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" filled="f" strokecolor="black [3213]" strokeweight="2.25pt"/>
-            </w:pict>
-          </mc:Fallback>
-        </mc:AlternateContent>
-      </w:r>
-      <w:r>
-        <w:rPr>
-          <w:noProof/>
-          <w:rtl/>
-        </w:rPr>
-        <mc:AlternateContent>
-          <mc:Choice Requires="wps">
-            <w:drawing>
-              <wp:anchor distT="45720" distB="45720" distL="114300" distR="114300" simplePos="0" relativeHeight="251698176" behindDoc="0" locked="0" layoutInCell="1" allowOverlap="1" wp14:anchorId="6A120CCB" wp14:editId="5181A70E">
-                <wp:simplePos x="0" y="0"/>
-                <wp:positionH relativeFrom="rightMargin">
-                  <wp:align>left</wp:align>
-                </wp:positionH>
-                <wp:positionV relativeFrom="paragraph">
-                  <wp:posOffset>-414020</wp:posOffset>
+              <v:rect w14:anchorId="7988E96D" id="מלבן 98" o:spid="_x0000_s1026" style="position:absolute;left:0;text-align:left;margin-left:437.1pt;margin-top:718.65pt;width:82.2pt;height:42.5pt;z-index:251696128;visibility:visible;mso-wrap-style:square;mso-wrap-distance-left:9pt;mso-wrap-distance-top:0;mso-wrap-distance-right:9pt;mso-wrap-distance-bottom:0;mso-position-horizontal:absolute;mso-position-horizontal-relative:text;mso-position-vertical:absolute;mso-position-vertical-relative:text;v-text-anchor:middle" o:gfxdata="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" filled="f" strokecolor="black [3213]" strokeweight="2.25pt"/>
+            </w:pict>
+          </mc:Fallback>
+        </mc:AlternateContent>
+      </w:r>
+    </w:p>
+    <w:p>
+      <w:pPr>
+        <w:rPr>
+          <w:rtl/>
+        </w:rPr>
+      </w:pPr>
+    </w:p>
+    <w:p>
+      <w:pPr>
+        <w:rPr>
+          <w:rtl/>
+        </w:rPr>
+      </w:pPr>
+    </w:p>
+    <w:p>
+      <w:pPr>
+        <w:tabs>
+          <w:tab w:val="left" w:pos="4342"/>
+        </w:tabs>
+        <w:rPr>
+          <w:rtl/>
+        </w:rPr>
+      </w:pPr>
+      <w:r>
+        <w:rPr>
+          <w:noProof/>
+          <w:rtl/>
+        </w:rPr>
+        <mc:AlternateContent>
+          <mc:Choice Requires="wps">
+            <w:drawing>
+              <wp:anchor distT="45720" distB="45720" distL="114300" distR="114300" simplePos="0" relativeHeight="251700224" behindDoc="0" locked="0" layoutInCell="1" allowOverlap="1" wp14:anchorId="425D7A36" wp14:editId="2A280DCD">
+                <wp:simplePos x="0" y="0"/>
+                <wp:positionH relativeFrom="page">
+                  <wp:align>right</wp:align>
+                </wp:positionH>
+                <wp:positionV relativeFrom="paragraph">
+                  <wp:posOffset>8255</wp:posOffset>
                 </wp:positionV>
                 <wp:extent cx="576580" cy="1404620"/>
                 <wp:effectExtent l="0" t="0" r="0" b="0"/>
                 <wp:wrapSquare wrapText="bothSides"/>
-                <wp:docPr id="217" name="תיבת טקסט 2"/>
+                <wp:docPr id="7" name="תיבת טקסט 2"/>
                 <wp:cNvGraphicFramePr>
                   <a:graphicFrameLocks xmlns:a="http://schemas.openxmlformats.org/drawingml/2006/main"/>
                 </wp:cNvGraphicFramePr>
@@ -7264,7 +7288,7 @@
                         <a:spLocks noChangeArrowheads="1"/>
                       </wps:cNvSpPr>
                       <wps:spPr bwMode="auto">
-                        <a:xfrm rot="5400000" flipH="1">
+                        <a:xfrm flipH="1">
                           <a:off x="0" y="0"/>
                           <a:ext cx="576580" cy="1404620"/>
                         </a:xfrm>
@@ -7313,7 +7337,7 @@
           </mc:Choice>
           <mc:Fallback>
             <w:pict>
-              <v:shape w14:anchorId="6A120CCB" id="_x0000_s1050" type="#_x0000_t202" style="position:absolute;left:0;text-align:left;margin-left:0;margin-top:-32.6pt;width:45.4pt;height:110.6pt;rotation:-90;flip:x;z-index:251698176;visibility:visible;mso-wrap-style:square;mso-width-percent:0;mso-height-percent:0;mso-wrap-distance-left:9pt;mso-wrap-distance-top:3.6pt;mso-wrap-distance-right:9pt;mso-wrap-distance-bottom:3.6pt;mso-position-horizontal:left;mso-position-horizontal-relative:right-margin-area;mso-position-vertical:absolute;mso-position-vertical-relative:text;mso-width-percent:0;mso-height-percent:0;mso-width-relative:margin;mso-height-relative:margin;v-text-anchor:top" o:gfxdata="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" filled="f" stroked="f">
+              <v:shape w14:anchorId="425D7A36" id="_x0000_s1050" type="#_x0000_t202" style="position:absolute;left:0;text-align:left;margin-left:-5.8pt;margin-top:.65pt;width:45.4pt;height:110.6pt;flip:x;z-index:251700224;visibility:visible;mso-wrap-style:square;mso-width-percent:0;mso-height-percent:0;mso-wrap-distance-left:9pt;mso-wrap-distance-top:3.6pt;mso-wrap-distance-right:9pt;mso-wrap-distance-bottom:3.6pt;mso-position-horizontal:right;mso-position-horizontal-relative:page;mso-position-vertical:absolute;mso-position-vertical-relative:text;mso-width-percent:0;mso-height-percent:0;mso-width-relative:margin;mso-height-relative:margin;v-text-anchor:top" o:gfxdata="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" filled="f" stroked="f">
                 <v:textbox style="mso-fit-shape-to-text:t">
                   <w:txbxContent>
                     <w:p>
@@ -7331,53 +7355,271 @@
                     </w:p>
                   </w:txbxContent>
                 </v:textbox>
-                <w10:wrap type="square" anchorx="margin"/>
+                <w10:wrap type="square" anchorx="page"/>
               </v:shape>
             </w:pict>
           </mc:Fallback>
         </mc:AlternateContent>
       </w:r>
-      <w:bookmarkStart w:id="0" w:name="_GoBack"/>
-      <w:bookmarkEnd w:id="0"/>
+      <w:r>
+        <w:rPr>
+          <w:rtl/>
+        </w:rPr>
+        <w:tab/>
+      </w:r>
     </w:p>
     <w:p>
       <w:pPr>
+        <w:bidi w:val="0"/>
         <w:rPr>
           <w:rtl/>
         </w:rPr>
       </w:pPr>
-    </w:p>
-    <w:p>
-      <w:pPr>
-        <w:rPr>
-          <w:rtl/>
-        </w:rPr>
-      </w:pPr>
-    </w:p>
-    <w:p>
-      <w:pPr>
-        <w:tabs>
-          <w:tab w:val="left" w:pos="4342"/>
-        </w:tabs>
-        <w:rPr>
-          <w:rtl/>
-        </w:rPr>
-      </w:pPr>
-      <w:r>
-        <w:rPr>
-          <w:noProof/>
-          <w:rtl/>
-        </w:rPr>
-        <mc:AlternateContent>
-          <mc:Choice Requires="wps">
-            <w:drawing>
-              <wp:anchor distT="45720" distB="45720" distL="114300" distR="114300" simplePos="0" relativeHeight="251724800" behindDoc="0" locked="0" layoutInCell="1" allowOverlap="1" wp14:anchorId="08666941" wp14:editId="7C1D63E2">
+      <w:r>
+        <w:rPr>
+          <w:noProof/>
+          <w:rtl/>
+        </w:rPr>
+        <mc:AlternateContent>
+          <mc:Choice Requires="wps">
+            <w:drawing>
+              <wp:anchor distT="45720" distB="45720" distL="114300" distR="114300" simplePos="0" relativeHeight="251714560" behindDoc="0" locked="0" layoutInCell="1" allowOverlap="1" wp14:anchorId="464F6609" wp14:editId="1C60C57F">
                 <wp:simplePos x="0" y="0"/>
                 <wp:positionH relativeFrom="rightMargin">
-                  <wp:align>left</wp:align>
-                </wp:positionH>
-                <wp:positionV relativeFrom="paragraph">
-                  <wp:posOffset>7959090</wp:posOffset>
+                  <wp:posOffset>-157480</wp:posOffset>
+                </wp:positionH>
+                <wp:positionV relativeFrom="paragraph">
+                  <wp:posOffset>4700905</wp:posOffset>
+                </wp:positionV>
+                <wp:extent cx="557530" cy="295275"/>
+                <wp:effectExtent l="0" t="0" r="0" b="0"/>
+                <wp:wrapSquare wrapText="bothSides"/>
+                <wp:docPr id="50" name="תיבת טקסט 2"/>
+                <wp:cNvGraphicFramePr>
+                  <a:graphicFrameLocks xmlns:a="http://schemas.openxmlformats.org/drawingml/2006/main"/>
+                </wp:cNvGraphicFramePr>
+                <a:graphic xmlns:a="http://schemas.openxmlformats.org/drawingml/2006/main">
+                  <a:graphicData uri="http://schemas.microsoft.com/office/word/2010/wordprocessingShape">
+                    <wps:wsp>
+                      <wps:cNvSpPr txBox="1">
+                        <a:spLocks noChangeArrowheads="1"/>
+                      </wps:cNvSpPr>
+                      <wps:spPr bwMode="auto">
+                        <a:xfrm flipH="1">
+                          <a:off x="0" y="0"/>
+                          <a:ext cx="557530" cy="295275"/>
+                        </a:xfrm>
+                        <a:prstGeom prst="rect">
+                          <a:avLst/>
+                        </a:prstGeom>
+                        <a:noFill/>
+                        <a:ln w="9525">
+                          <a:noFill/>
+                          <a:miter lim="800000"/>
+                          <a:headEnd/>
+                          <a:tailEnd/>
+                        </a:ln>
+                      </wps:spPr>
+                      <wps:txbx>
+                        <w:txbxContent>
+                          <w:p>
+                            <w:pPr>
+                              <w:spacing w:after="0"/>
+                              <w:jc w:val="center"/>
+                              <w:rPr>
+                                <w:sz w:val="14"/>
+                                <w:szCs w:val="14"/>
+                              </w:rPr>
+                            </w:pPr>
+                            <w:r>
+                              <w:rPr>
+                                <w:rFonts w:hint="cs"/>
+                                <w:sz w:val="14"/>
+                                <w:szCs w:val="14"/>
+                                <w:rtl/>
+                              </w:rPr>
+                              <w:t>לסיכום</w:t>
+                            </w:r>
+                          </w:p>
+                        </w:txbxContent>
+                      </wps:txbx>
+                      <wps:bodyPr rot="0" vert="horz" wrap="square" lIns="91440" tIns="45720" rIns="91440" bIns="45720" anchor="t" anchorCtr="0">
+                        <a:noAutofit/>
+                      </wps:bodyPr>
+                    </wps:wsp>
+                  </a:graphicData>
+                </a:graphic>
+                <wp14:sizeRelH relativeFrom="margin">
+                  <wp14:pctWidth>0</wp14:pctWidth>
+                </wp14:sizeRelH>
+                <wp14:sizeRelV relativeFrom="margin">
+                  <wp14:pctHeight>0</wp14:pctHeight>
+                </wp14:sizeRelV>
+              </wp:anchor>
+            </w:drawing>
+          </mc:Choice>
+          <mc:Fallback>
+            <w:pict>
+              <v:shape w14:anchorId="464F6609" id="_x0000_s1051" type="#_x0000_t202" style="position:absolute;margin-left:-12.4pt;margin-top:370.15pt;width:43.9pt;height:23.25pt;flip:x;z-index:251714560;visibility:visible;mso-wrap-style:square;mso-width-percent:0;mso-height-percent:0;mso-wrap-distance-left:9pt;mso-wrap-distance-top:3.6pt;mso-wrap-distance-right:9pt;mso-wrap-distance-bottom:3.6pt;mso-position-horizontal:absolute;mso-position-horizontal-relative:right-margin-area;mso-position-vertical:absolute;mso-position-vertical-relative:text;mso-width-percent:0;mso-height-percent:0;mso-width-relative:margin;mso-height-relative:margin;v-text-anchor:top" o:gfxdata="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" filled="f" stroked="f">
+                <v:textbox>
+                  <w:txbxContent>
+                    <w:p>
+                      <w:pPr>
+                        <w:spacing w:after="0"/>
+                        <w:jc w:val="center"/>
+                        <w:rPr>
+                          <w:sz w:val="14"/>
+                          <w:szCs w:val="14"/>
+                        </w:rPr>
+                      </w:pPr>
+                      <w:r>
+                        <w:rPr>
+                          <w:rFonts w:hint="cs"/>
+                          <w:sz w:val="14"/>
+                          <w:szCs w:val="14"/>
+                          <w:rtl/>
+                        </w:rPr>
+                        <w:t>לסיכום</w:t>
+                      </w:r>
+                    </w:p>
+                  </w:txbxContent>
+                </v:textbox>
+                <w10:wrap type="square" anchorx="margin"/>
+              </v:shape>
+            </w:pict>
+          </mc:Fallback>
+        </mc:AlternateContent>
+      </w:r>
+      <w:r>
+        <w:rPr>
+          <w:noProof/>
+          <w:rtl/>
+        </w:rPr>
+        <mc:AlternateContent>
+          <mc:Choice Requires="wps">
+            <w:drawing>
+              <wp:anchor distT="45720" distB="45720" distL="114300" distR="114300" simplePos="0" relativeHeight="251716608" behindDoc="0" locked="0" layoutInCell="1" allowOverlap="1" wp14:anchorId="4DC9B10F" wp14:editId="013C0071">
+                <wp:simplePos x="0" y="0"/>
+                <wp:positionH relativeFrom="page">
+                  <wp:posOffset>6936105</wp:posOffset>
+                </wp:positionH>
+                <wp:positionV relativeFrom="paragraph">
+                  <wp:posOffset>5389880</wp:posOffset>
+                </wp:positionV>
+                <wp:extent cx="576580" cy="1404620"/>
+                <wp:effectExtent l="0" t="0" r="0" b="1905"/>
+                <wp:wrapSquare wrapText="bothSides"/>
+                <wp:docPr id="57" name="תיבת טקסט 2"/>
+                <wp:cNvGraphicFramePr>
+                  <a:graphicFrameLocks xmlns:a="http://schemas.openxmlformats.org/drawingml/2006/main"/>
+                </wp:cNvGraphicFramePr>
+                <a:graphic xmlns:a="http://schemas.openxmlformats.org/drawingml/2006/main">
+                  <a:graphicData uri="http://schemas.microsoft.com/office/word/2010/wordprocessingShape">
+                    <wps:wsp>
+                      <wps:cNvSpPr txBox="1">
+                        <a:spLocks noChangeArrowheads="1"/>
+                      </wps:cNvSpPr>
+                      <wps:spPr bwMode="auto">
+                        <a:xfrm flipH="1">
+                          <a:off x="0" y="0"/>
+                          <a:ext cx="576580" cy="1404620"/>
+                        </a:xfrm>
+                        <a:prstGeom prst="rect">
+                          <a:avLst/>
+                        </a:prstGeom>
+                        <a:noFill/>
+                        <a:ln w="9525">
+                          <a:noFill/>
+                          <a:miter lim="800000"/>
+                          <a:headEnd/>
+                          <a:tailEnd/>
+                        </a:ln>
+                      </wps:spPr>
+                      <wps:txbx>
+                        <w:txbxContent>
+                          <w:p>
+                            <w:pPr>
+                              <w:spacing w:after="0"/>
+                              <w:jc w:val="center"/>
+                              <w:rPr>
+                                <w:sz w:val="14"/>
+                                <w:szCs w:val="14"/>
+                              </w:rPr>
+                            </w:pPr>
+                            <w:r>
+                              <w:rPr>
+                                <w:rFonts w:hint="cs"/>
+                                <w:sz w:val="14"/>
+                                <w:szCs w:val="14"/>
+                                <w:rtl/>
+                              </w:rPr>
+                              <w:t>לסיכום</w:t>
+                            </w:r>
+                          </w:p>
+                        </w:txbxContent>
+                      </wps:txbx>
+                      <wps:bodyPr rot="0" vert="horz" wrap="square" lIns="91440" tIns="45720" rIns="91440" bIns="45720" anchor="t" anchorCtr="0">
+                        <a:spAutoFit/>
+                      </wps:bodyPr>
+                    </wps:wsp>
+                  </a:graphicData>
+                </a:graphic>
+                <wp14:sizeRelH relativeFrom="margin">
+                  <wp14:pctWidth>0</wp14:pctWidth>
+                </wp14:sizeRelH>
+                <wp14:sizeRelV relativeFrom="margin">
+                  <wp14:pctHeight>0</wp14:pctHeight>
+                </wp14:sizeRelV>
+              </wp:anchor>
+            </w:drawing>
+          </mc:Choice>
+          <mc:Fallback>
+            <w:pict>
+              <v:shape w14:anchorId="4DC9B10F" id="_x0000_s1052" type="#_x0000_t202" style="position:absolute;margin-left:546.15pt;margin-top:424.4pt;width:45.4pt;height:110.6pt;flip:x;z-index:251716608;visibility:visible;mso-wrap-style:square;mso-width-percent:0;mso-height-percent:0;mso-wrap-distance-left:9pt;mso-wrap-distance-top:3.6pt;mso-wrap-distance-right:9pt;mso-wrap-distance-bottom:3.6pt;mso-position-horizontal:absolute;mso-position-horizontal-relative:page;mso-position-vertical:absolute;mso-position-vertical-relative:text;mso-width-percent:0;mso-height-percent:0;mso-width-relative:margin;mso-height-relative:margin;v-text-anchor:top" o:gfxdata="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" filled="f" stroked="f">
+                <v:textbox style="mso-fit-shape-to-text:t">
+                  <w:txbxContent>
+                    <w:p>
+                      <w:pPr>
+                        <w:spacing w:after="0"/>
+                        <w:jc w:val="center"/>
+                        <w:rPr>
+                          <w:sz w:val="14"/>
+                          <w:szCs w:val="14"/>
+                        </w:rPr>
+                      </w:pPr>
+                      <w:r>
+                        <w:rPr>
+                          <w:rFonts w:hint="cs"/>
+                          <w:sz w:val="14"/>
+                          <w:szCs w:val="14"/>
+                          <w:rtl/>
+                        </w:rPr>
+                        <w:t>לסיכום</w:t>
+                      </w:r>
+                    </w:p>
+                  </w:txbxContent>
+                </v:textbox>
+                <w10:wrap type="square" anchorx="page"/>
+              </v:shape>
+            </w:pict>
+          </mc:Fallback>
+        </mc:AlternateContent>
+      </w:r>
+      <w:r>
+        <w:rPr>
+          <w:noProof/>
+          <w:rtl/>
+        </w:rPr>
+        <mc:AlternateContent>
+          <mc:Choice Requires="wps">
+            <w:drawing>
+              <wp:anchor distT="45720" distB="45720" distL="114300" distR="114300" simplePos="0" relativeHeight="251724800" behindDoc="0" locked="0" layoutInCell="1" allowOverlap="1" wp14:anchorId="08666941" wp14:editId="253295AA">
+                <wp:simplePos x="0" y="0"/>
+                <wp:positionH relativeFrom="rightMargin">
+                  <wp:posOffset>-119380</wp:posOffset>
+                </wp:positionH>
+                <wp:positionV relativeFrom="paragraph">
+                  <wp:posOffset>8190572</wp:posOffset>
                 </wp:positionV>
                 <wp:extent cx="576580" cy="1404620"/>
                 <wp:effectExtent l="0" t="0" r="0" b="0"/>
@@ -7393,7 +7635,7 @@
                         <a:spLocks noChangeArrowheads="1"/>
                       </wps:cNvSpPr>
                       <wps:spPr bwMode="auto">
-                        <a:xfrm rot="5400000" flipH="1">
+                        <a:xfrm flipH="1">
                           <a:off x="0" y="0"/>
                           <a:ext cx="576580" cy="1404620"/>
                         </a:xfrm>
@@ -7442,7 +7684,7 @@
           </mc:Choice>
           <mc:Fallback>
             <w:pict>
-              <v:shape w14:anchorId="08666941" id="_x0000_s1051" type="#_x0000_t202" style="position:absolute;left:0;text-align:left;margin-left:0;margin-top:626.7pt;width:45.4pt;height:110.6pt;rotation:-90;flip:x;z-index:251724800;visibility:visible;mso-wrap-style:square;mso-width-percent:0;mso-height-percent:0;mso-wrap-distance-left:9pt;mso-wrap-distance-top:3.6pt;mso-wrap-distance-right:9pt;mso-wrap-distance-bottom:3.6pt;mso-position-horizontal:left;mso-position-horizontal-relative:right-margin-area;mso-position-vertical:absolute;mso-position-vertical-relative:text;mso-width-percent:0;mso-height-percent:0;mso-width-relative:margin;mso-height-relative:margin;v-text-anchor:top" o:gfxdata="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" filled="f" stroked="f">
+              <v:shape w14:anchorId="08666941" id="_x0000_s1053" type="#_x0000_t202" style="position:absolute;margin-left:-9.4pt;margin-top:644.95pt;width:45.4pt;height:110.6pt;flip:x;z-index:251724800;visibility:visible;mso-wrap-style:square;mso-width-percent:0;mso-height-percent:0;mso-wrap-distance-left:9pt;mso-wrap-distance-top:3.6pt;mso-wrap-distance-right:9pt;mso-wrap-distance-bottom:3.6pt;mso-position-horizontal:absolute;mso-position-horizontal-relative:right-margin-area;mso-position-vertical:absolute;mso-position-vertical-relative:text;mso-width-percent:0;mso-height-percent:0;mso-width-relative:margin;mso-height-relative:margin;v-text-anchor:top" o:gfxdata="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" filled="f" stroked="f">
                 <v:textbox style="mso-fit-shape-to-text:t">
                   <w:txbxContent>
                     <w:p>
@@ -7474,13 +7716,13 @@
         <mc:AlternateContent>
           <mc:Choice Requires="wps">
             <w:drawing>
-              <wp:anchor distT="45720" distB="45720" distL="114300" distR="114300" simplePos="0" relativeHeight="251722752" behindDoc="0" locked="0" layoutInCell="1" allowOverlap="1" wp14:anchorId="56A853C2" wp14:editId="4DA90A01">
+              <wp:anchor distT="45720" distB="45720" distL="114300" distR="114300" simplePos="0" relativeHeight="251722752" behindDoc="0" locked="0" layoutInCell="1" allowOverlap="1" wp14:anchorId="56A853C2" wp14:editId="3FBE63D3">
                 <wp:simplePos x="0" y="0"/>
                 <wp:positionH relativeFrom="rightMargin">
-                  <wp:posOffset>443230</wp:posOffset>
-                </wp:positionH>
-                <wp:positionV relativeFrom="paragraph">
-                  <wp:posOffset>7192010</wp:posOffset>
+                  <wp:posOffset>-119380</wp:posOffset>
+                </wp:positionH>
+                <wp:positionV relativeFrom="paragraph">
+                  <wp:posOffset>7500865</wp:posOffset>
                 </wp:positionV>
                 <wp:extent cx="576580" cy="1404620"/>
                 <wp:effectExtent l="0" t="0" r="0" b="0"/>
@@ -7496,7 +7738,7 @@
                         <a:spLocks noChangeArrowheads="1"/>
                       </wps:cNvSpPr>
                       <wps:spPr bwMode="auto">
-                        <a:xfrm rot="5400000" flipH="1">
+                        <a:xfrm flipH="1">
                           <a:off x="0" y="0"/>
                           <a:ext cx="576580" cy="1404620"/>
                         </a:xfrm>
@@ -7545,7 +7787,7 @@
           </mc:Choice>
           <mc:Fallback>
             <w:pict>
-              <v:shape w14:anchorId="56A853C2" id="_x0000_s1052" type="#_x0000_t202" style="position:absolute;left:0;text-align:left;margin-left:34.9pt;margin-top:566.3pt;width:45.4pt;height:110.6pt;rotation:-90;flip:x;z-index:251722752;visibility:visible;mso-wrap-style:square;mso-width-percent:0;mso-height-percent:0;mso-wrap-distance-left:9pt;mso-wrap-distance-top:3.6pt;mso-wrap-distance-right:9pt;mso-wrap-distance-bottom:3.6pt;mso-position-horizontal:absolute;mso-position-horizontal-relative:right-margin-area;mso-position-vertical:absolute;mso-position-vertical-relative:text;mso-width-percent:0;mso-height-percent:0;mso-width-relative:margin;mso-height-relative:margin;v-text-anchor:top" o:gfxdata="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" filled="f" stroked="f">
+              <v:shape w14:anchorId="56A853C2" id="_x0000_s1054" type="#_x0000_t202" style="position:absolute;margin-left:-9.4pt;margin-top:590.6pt;width:45.4pt;height:110.6pt;flip:x;z-index:251722752;visibility:visible;mso-wrap-style:square;mso-width-percent:0;mso-height-percent:0;mso-wrap-distance-left:9pt;mso-wrap-distance-top:3.6pt;mso-wrap-distance-right:9pt;mso-wrap-distance-bottom:3.6pt;mso-position-horizontal:absolute;mso-position-horizontal-relative:right-margin-area;mso-position-vertical:absolute;mso-position-vertical-relative:text;mso-width-percent:0;mso-height-percent:0;mso-width-relative:margin;mso-height-relative:margin;v-text-anchor:top" o:gfxdata="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" filled="f" stroked="f">
                 <v:textbox style="mso-fit-shape-to-text:t">
                   <w:txbxContent>
                     <w:p>
@@ -7577,13 +7819,13 @@
         <mc:AlternateContent>
           <mc:Choice Requires="wps">
             <w:drawing>
-              <wp:anchor distT="45720" distB="45720" distL="114300" distR="114300" simplePos="0" relativeHeight="251720704" behindDoc="0" locked="0" layoutInCell="1" allowOverlap="1" wp14:anchorId="7739B5F6" wp14:editId="5AEDDC1C">
-                <wp:simplePos x="0" y="0"/>
-                <wp:positionH relativeFrom="rightMargin">
-                  <wp:posOffset>450215</wp:posOffset>
-                </wp:positionH>
-                <wp:positionV relativeFrom="paragraph">
-                  <wp:posOffset>6465570</wp:posOffset>
+              <wp:anchor distT="45720" distB="45720" distL="114300" distR="114300" simplePos="0" relativeHeight="251720704" behindDoc="0" locked="0" layoutInCell="1" allowOverlap="1" wp14:anchorId="7739B5F6" wp14:editId="3936E0C1">
+                <wp:simplePos x="0" y="0"/>
+                <wp:positionH relativeFrom="page">
+                  <wp:align>right</wp:align>
+                </wp:positionH>
+                <wp:positionV relativeFrom="paragraph">
+                  <wp:posOffset>6767391</wp:posOffset>
                 </wp:positionV>
                 <wp:extent cx="576580" cy="1404620"/>
                 <wp:effectExtent l="0" t="0" r="0" b="0"/>
@@ -7599,7 +7841,7 @@
                         <a:spLocks noChangeArrowheads="1"/>
                       </wps:cNvSpPr>
                       <wps:spPr bwMode="auto">
-                        <a:xfrm rot="5400000" flipH="1">
+                        <a:xfrm flipH="1">
                           <a:off x="0" y="0"/>
                           <a:ext cx="576580" cy="1404620"/>
                         </a:xfrm>
@@ -7648,7 +7890,7 @@
           </mc:Choice>
           <mc:Fallback>
             <w:pict>
-              <v:shape w14:anchorId="7739B5F6" id="_x0000_s1053" type="#_x0000_t202" style="position:absolute;left:0;text-align:left;margin-left:35.45pt;margin-top:509.1pt;width:45.4pt;height:110.6pt;rotation:-90;flip:x;z-index:251720704;visibility:visible;mso-wrap-style:square;mso-width-percent:0;mso-height-percent:0;mso-wrap-distance-left:9pt;mso-wrap-distance-top:3.6pt;mso-wrap-distance-right:9pt;mso-wrap-distance-bottom:3.6pt;mso-position-horizontal:absolute;mso-position-horizontal-relative:right-margin-area;mso-position-vertical:absolute;mso-position-vertical-relative:text;mso-width-percent:0;mso-height-percent:0;mso-width-relative:margin;mso-height-relative:margin;v-text-anchor:top" o:gfxdata="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" filled="f" stroked="f">
+              <v:shape w14:anchorId="7739B5F6" id="_x0000_s1055" type="#_x0000_t202" style="position:absolute;margin-left:-5.8pt;margin-top:532.85pt;width:45.4pt;height:110.6pt;flip:x;z-index:251720704;visibility:visible;mso-wrap-style:square;mso-width-percent:0;mso-height-percent:0;mso-wrap-distance-left:9pt;mso-wrap-distance-top:3.6pt;mso-wrap-distance-right:9pt;mso-wrap-distance-bottom:3.6pt;mso-position-horizontal:right;mso-position-horizontal-relative:page;mso-position-vertical:absolute;mso-position-vertical-relative:text;mso-width-percent:0;mso-height-percent:0;mso-width-relative:margin;mso-height-relative:margin;v-text-anchor:top" o:gfxdata="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" filled="f" stroked="f">
                 <v:textbox style="mso-fit-shape-to-text:t">
                   <w:txbxContent>
                     <w:p>
@@ -7666,7 +7908,7 @@
                     </w:p>
                   </w:txbxContent>
                 </v:textbox>
-                <w10:wrap type="square" anchorx="margin"/>
+                <w10:wrap type="square" anchorx="page"/>
               </v:shape>
             </w:pict>
           </mc:Fallback>
@@ -7680,13 +7922,13 @@
         <mc:AlternateContent>
           <mc:Choice Requires="wps">
             <w:drawing>
-              <wp:anchor distT="45720" distB="45720" distL="114300" distR="114300" simplePos="0" relativeHeight="251718656" behindDoc="0" locked="0" layoutInCell="1" allowOverlap="1" wp14:anchorId="3689206D" wp14:editId="6DAF749D">
-                <wp:simplePos x="0" y="0"/>
-                <wp:positionH relativeFrom="rightMargin">
-                  <wp:posOffset>464185</wp:posOffset>
-                </wp:positionH>
-                <wp:positionV relativeFrom="paragraph">
-                  <wp:posOffset>5753100</wp:posOffset>
+              <wp:anchor distT="45720" distB="45720" distL="114300" distR="114300" simplePos="0" relativeHeight="251718656" behindDoc="0" locked="0" layoutInCell="1" allowOverlap="1" wp14:anchorId="3689206D" wp14:editId="4538DEC9">
+                <wp:simplePos x="0" y="0"/>
+                <wp:positionH relativeFrom="page">
+                  <wp:align>right</wp:align>
+                </wp:positionH>
+                <wp:positionV relativeFrom="paragraph">
+                  <wp:posOffset>6090089</wp:posOffset>
                 </wp:positionV>
                 <wp:extent cx="576580" cy="1404620"/>
                 <wp:effectExtent l="0" t="0" r="0" b="0"/>
@@ -7702,7 +7944,7 @@
                         <a:spLocks noChangeArrowheads="1"/>
                       </wps:cNvSpPr>
                       <wps:spPr bwMode="auto">
-                        <a:xfrm rot="5400000" flipH="1">
+                        <a:xfrm flipH="1">
                           <a:off x="0" y="0"/>
                           <a:ext cx="576580" cy="1404620"/>
                         </a:xfrm>
@@ -7751,7 +7993,7 @@
           </mc:Choice>
           <mc:Fallback>
             <w:pict>
-              <v:shape w14:anchorId="3689206D" id="_x0000_s1054" type="#_x0000_t202" style="position:absolute;left:0;text-align:left;margin-left:36.55pt;margin-top:453pt;width:45.4pt;height:110.6pt;rotation:-90;flip:x;z-index:251718656;visibility:visible;mso-wrap-style:square;mso-width-percent:0;mso-height-percent:0;mso-wrap-distance-left:9pt;mso-wrap-distance-top:3.6pt;mso-wrap-distance-right:9pt;mso-wrap-distance-bottom:3.6pt;mso-position-horizontal:absolute;mso-position-horizontal-relative:right-margin-area;mso-position-vertical:absolute;mso-position-vertical-relative:text;mso-width-percent:0;mso-height-percent:0;mso-width-relative:margin;mso-height-relative:margin;v-text-anchor:top" o:gfxdata="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" filled="f" stroked="f">
+              <v:shape w14:anchorId="3689206D" id="_x0000_s1056" type="#_x0000_t202" style="position:absolute;margin-left:-5.8pt;margin-top:479.55pt;width:45.4pt;height:110.6pt;flip:x;z-index:251718656;visibility:visible;mso-wrap-style:square;mso-width-percent:0;mso-height-percent:0;mso-wrap-distance-left:9pt;mso-wrap-distance-top:3.6pt;mso-wrap-distance-right:9pt;mso-wrap-distance-bottom:3.6pt;mso-position-horizontal:right;mso-position-horizontal-relative:page;mso-position-vertical:absolute;mso-position-vertical-relative:text;mso-width-percent:0;mso-height-percent:0;mso-width-relative:margin;mso-height-relative:margin;v-text-anchor:top" o:gfxdata="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" filled="f" stroked="f">
                 <v:textbox style="mso-fit-shape-to-text:t">
                   <w:txbxContent>
                     <w:p>
@@ -7769,7 +8011,7 @@
                     </w:p>
                   </w:txbxContent>
                 </v:textbox>
-                <w10:wrap type="square" anchorx="margin"/>
+                <w10:wrap type="square" anchorx="page"/>
               </v:shape>
             </w:pict>
           </mc:Fallback>
@@ -7783,18 +8025,18 @@
         <mc:AlternateContent>
           <mc:Choice Requires="wps">
             <w:drawing>
-              <wp:anchor distT="45720" distB="45720" distL="114300" distR="114300" simplePos="0" relativeHeight="251716608" behindDoc="0" locked="0" layoutInCell="1" allowOverlap="1" wp14:anchorId="4DC9B10F" wp14:editId="63D078AA">
-                <wp:simplePos x="0" y="0"/>
-                <wp:positionH relativeFrom="rightMargin">
-                  <wp:posOffset>443230</wp:posOffset>
-                </wp:positionH>
-                <wp:positionV relativeFrom="paragraph">
-                  <wp:posOffset>5060315</wp:posOffset>
+              <wp:anchor distT="45720" distB="45720" distL="114300" distR="114300" simplePos="0" relativeHeight="251704320" behindDoc="0" locked="0" layoutInCell="1" allowOverlap="1" wp14:anchorId="6E197201" wp14:editId="7F315625">
+                <wp:simplePos x="0" y="0"/>
+                <wp:positionH relativeFrom="page">
+                  <wp:align>right</wp:align>
+                </wp:positionH>
+                <wp:positionV relativeFrom="paragraph">
+                  <wp:posOffset>1145540</wp:posOffset>
                 </wp:positionV>
                 <wp:extent cx="576580" cy="1404620"/>
                 <wp:effectExtent l="0" t="0" r="0" b="0"/>
                 <wp:wrapSquare wrapText="bothSides"/>
-                <wp:docPr id="57" name="תיבת טקסט 2"/>
+                <wp:docPr id="15" name="תיבת טקסט 2"/>
                 <wp:cNvGraphicFramePr>
                   <a:graphicFrameLocks xmlns:a="http://schemas.openxmlformats.org/drawingml/2006/main"/>
                 </wp:cNvGraphicFramePr>
@@ -7805,7 +8047,7 @@
                         <a:spLocks noChangeArrowheads="1"/>
                       </wps:cNvSpPr>
                       <wps:spPr bwMode="auto">
-                        <a:xfrm rot="5400000" flipH="1">
+                        <a:xfrm flipH="1">
                           <a:off x="0" y="0"/>
                           <a:ext cx="576580" cy="1404620"/>
                         </a:xfrm>
@@ -7832,7 +8074,7 @@
                                 <w:rFonts w:hint="cs"/>
                                 <w:rtl/>
                               </w:rPr>
-                              <w:t>לסיכום</w:t>
+                              <w:t>לא</w:t>
                             </w:r>
                           </w:p>
                         </w:txbxContent>
@@ -7854,7 +8096,7 @@
           </mc:Choice>
           <mc:Fallback>
             <w:pict>
-              <v:shape w14:anchorId="4DC9B10F" id="_x0000_s1055" type="#_x0000_t202" style="position:absolute;left:0;text-align:left;margin-left:34.9pt;margin-top:398.45pt;width:45.4pt;height:110.6pt;rotation:-90;flip:x;z-index:251716608;visibility:visible;mso-wrap-style:square;mso-width-percent:0;mso-height-percent:0;mso-wrap-distance-left:9pt;mso-wrap-distance-top:3.6pt;mso-wrap-distance-right:9pt;mso-wrap-distance-bottom:3.6pt;mso-position-horizontal:absolute;mso-position-horizontal-relative:right-margin-area;mso-position-vertical:absolute;mso-position-vertical-relative:text;mso-width-percent:0;mso-height-percent:0;mso-width-relative:margin;mso-height-relative:margin;v-text-anchor:top" o:gfxdata="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" filled="f" stroked="f">
+              <v:shape w14:anchorId="6E197201" id="_x0000_s1057" type="#_x0000_t202" style="position:absolute;margin-left:-5.8pt;margin-top:90.2pt;width:45.4pt;height:110.6pt;flip:x;z-index:251704320;visibility:visible;mso-wrap-style:square;mso-width-percent:0;mso-height-percent:0;mso-wrap-distance-left:9pt;mso-wrap-distance-top:3.6pt;mso-wrap-distance-right:9pt;mso-wrap-distance-bottom:3.6pt;mso-position-horizontal:right;mso-position-horizontal-relative:page;mso-position-vertical:absolute;mso-position-vertical-relative:text;mso-width-percent:0;mso-height-percent:0;mso-width-relative:margin;mso-height-relative:margin;v-text-anchor:top" o:gfxdata="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" filled="f" stroked="f">
                 <v:textbox style="mso-fit-shape-to-text:t">
                   <w:txbxContent>
                     <w:p>
@@ -7867,12 +8109,12 @@
                           <w:rFonts w:hint="cs"/>
                           <w:rtl/>
                         </w:rPr>
-                        <w:t>לסיכום</w:t>
+                        <w:t>לא</w:t>
                       </w:r>
                     </w:p>
                   </w:txbxContent>
                 </v:textbox>
-                <w10:wrap type="square" anchorx="margin"/>
+                <w10:wrap type="square" anchorx="page"/>
               </v:shape>
             </w:pict>
           </mc:Fallback>
@@ -7886,18 +8128,18 @@
         <mc:AlternateContent>
           <mc:Choice Requires="wps">
             <w:drawing>
-              <wp:anchor distT="45720" distB="45720" distL="114300" distR="114300" simplePos="0" relativeHeight="251714560" behindDoc="0" locked="0" layoutInCell="1" allowOverlap="1" wp14:anchorId="464F6609" wp14:editId="75FAEC6C">
+              <wp:anchor distT="45720" distB="45720" distL="114300" distR="114300" simplePos="0" relativeHeight="251702272" behindDoc="0" locked="0" layoutInCell="1" allowOverlap="1" wp14:anchorId="14808AD0" wp14:editId="3DE13371">
                 <wp:simplePos x="0" y="0"/>
                 <wp:positionH relativeFrom="rightMargin">
-                  <wp:posOffset>450215</wp:posOffset>
-                </wp:positionH>
-                <wp:positionV relativeFrom="paragraph">
-                  <wp:posOffset>4376420</wp:posOffset>
+                  <wp:posOffset>-119331</wp:posOffset>
+                </wp:positionH>
+                <wp:positionV relativeFrom="paragraph">
+                  <wp:posOffset>445818</wp:posOffset>
                 </wp:positionV>
                 <wp:extent cx="576580" cy="1404620"/>
                 <wp:effectExtent l="0" t="0" r="0" b="0"/>
                 <wp:wrapSquare wrapText="bothSides"/>
-                <wp:docPr id="50" name="תיבת טקסט 2"/>
+                <wp:docPr id="8" name="תיבת טקסט 2"/>
                 <wp:cNvGraphicFramePr>
                   <a:graphicFrameLocks xmlns:a="http://schemas.openxmlformats.org/drawingml/2006/main"/>
                 </wp:cNvGraphicFramePr>
@@ -7908,7 +8150,7 @@
                         <a:spLocks noChangeArrowheads="1"/>
                       </wps:cNvSpPr>
                       <wps:spPr bwMode="auto">
-                        <a:xfrm rot="5400000" flipH="1">
+                        <a:xfrm flipH="1">
                           <a:off x="0" y="0"/>
                           <a:ext cx="576580" cy="1404620"/>
                         </a:xfrm>
@@ -7935,7 +8177,7 @@
                                 <w:rFonts w:hint="cs"/>
                                 <w:rtl/>
                               </w:rPr>
-                              <w:t>לסיכום</w:t>
+                              <w:t>לא</w:t>
                             </w:r>
                           </w:p>
                         </w:txbxContent>
@@ -7957,7 +8199,7 @@
           </mc:Choice>
           <mc:Fallback>
             <w:pict>
-              <v:shape w14:anchorId="464F6609" id="_x0000_s1056" type="#_x0000_t202" style="position:absolute;left:0;text-align:left;margin-left:35.45pt;margin-top:344.6pt;width:45.4pt;height:110.6pt;rotation:-90;flip:x;z-index:251714560;visibility:visible;mso-wrap-style:square;mso-width-percent:0;mso-height-percent:0;mso-wrap-distance-left:9pt;mso-wrap-distance-top:3.6pt;mso-wrap-distance-right:9pt;mso-wrap-distance-bottom:3.6pt;mso-position-horizontal:absolute;mso-position-horizontal-relative:right-margin-area;mso-position-vertical:absolute;mso-position-vertical-relative:text;mso-width-percent:0;mso-height-percent:0;mso-width-relative:margin;mso-height-relative:margin;v-text-anchor:top" o:gfxdata="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" filled="f" stroked="f">
+              <v:shape w14:anchorId="14808AD0" id="_x0000_s1058" type="#_x0000_t202" style="position:absolute;margin-left:-9.4pt;margin-top:35.1pt;width:45.4pt;height:110.6pt;flip:x;z-index:251702272;visibility:visible;mso-wrap-style:square;mso-width-percent:0;mso-height-percent:0;mso-wrap-distance-left:9pt;mso-wrap-distance-top:3.6pt;mso-wrap-distance-right:9pt;mso-wrap-distance-bottom:3.6pt;mso-position-horizontal:absolute;mso-position-horizontal-relative:right-margin-area;mso-position-vertical:absolute;mso-position-vertical-relative:text;mso-width-percent:0;mso-height-percent:0;mso-width-relative:margin;mso-height-relative:margin;v-text-anchor:top" o:gfxdata="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" filled="f" stroked="f">
                 <v:textbox style="mso-fit-shape-to-text:t">
                   <w:txbxContent>
                     <w:p>
@@ -7970,7 +8212,7 @@
                           <w:rFonts w:hint="cs"/>
                           <w:rtl/>
                         </w:rPr>
-                        <w:t>לסיכום</w:t>
+                        <w:t>לא</w:t>
                       </w:r>
                     </w:p>
                   </w:txbxContent>
@@ -7989,18 +8231,18 @@
         <mc:AlternateContent>
           <mc:Choice Requires="wps">
             <w:drawing>
-              <wp:anchor distT="45720" distB="45720" distL="114300" distR="114300" simplePos="0" relativeHeight="251712512" behindDoc="0" locked="0" layoutInCell="1" allowOverlap="1" wp14:anchorId="3715EC21" wp14:editId="0D4E7F6B">
-                <wp:simplePos x="0" y="0"/>
-                <wp:positionH relativeFrom="rightMargin">
-                  <wp:posOffset>443230</wp:posOffset>
-                </wp:positionH>
-                <wp:positionV relativeFrom="paragraph">
-                  <wp:posOffset>3658870</wp:posOffset>
+              <wp:anchor distT="45720" distB="45720" distL="114300" distR="114300" simplePos="0" relativeHeight="251706368" behindDoc="0" locked="0" layoutInCell="1" allowOverlap="1" wp14:anchorId="74D36200" wp14:editId="79AA823E">
+                <wp:simplePos x="0" y="0"/>
+                <wp:positionH relativeFrom="page">
+                  <wp:align>right</wp:align>
+                </wp:positionH>
+                <wp:positionV relativeFrom="paragraph">
+                  <wp:posOffset>1885754</wp:posOffset>
                 </wp:positionV>
                 <wp:extent cx="576580" cy="1404620"/>
                 <wp:effectExtent l="0" t="0" r="0" b="0"/>
                 <wp:wrapSquare wrapText="bothSides"/>
-                <wp:docPr id="43" name="תיבת טקסט 2"/>
+                <wp:docPr id="22" name="תיבת טקסט 2"/>
                 <wp:cNvGraphicFramePr>
                   <a:graphicFrameLocks xmlns:a="http://schemas.openxmlformats.org/drawingml/2006/main"/>
                 </wp:cNvGraphicFramePr>
@@ -8011,7 +8253,213 @@
                         <a:spLocks noChangeArrowheads="1"/>
                       </wps:cNvSpPr>
                       <wps:spPr bwMode="auto">
-                        <a:xfrm rot="5400000" flipH="1">
+                        <a:xfrm flipH="1">
+                          <a:off x="0" y="0"/>
+                          <a:ext cx="576580" cy="1404620"/>
+                        </a:xfrm>
+                        <a:prstGeom prst="rect">
+                          <a:avLst/>
+                        </a:prstGeom>
+                        <a:noFill/>
+                        <a:ln w="9525">
+                          <a:noFill/>
+                          <a:miter lim="800000"/>
+                          <a:headEnd/>
+                          <a:tailEnd/>
+                        </a:ln>
+                      </wps:spPr>
+                      <wps:txbx>
+                        <w:txbxContent>
+                          <w:p>
+                            <w:pPr>
+                              <w:spacing w:after="0"/>
+                              <w:jc w:val="center"/>
+                            </w:pPr>
+                            <w:r>
+                              <w:rPr>
+                                <w:rFonts w:hint="cs"/>
+                                <w:rtl/>
+                              </w:rPr>
+                              <w:t>את</w:t>
+                            </w:r>
+                          </w:p>
+                        </w:txbxContent>
+                      </wps:txbx>
+                      <wps:bodyPr rot="0" vert="horz" wrap="square" lIns="91440" tIns="45720" rIns="91440" bIns="45720" anchor="t" anchorCtr="0">
+                        <a:spAutoFit/>
+                      </wps:bodyPr>
+                    </wps:wsp>
+                  </a:graphicData>
+                </a:graphic>
+                <wp14:sizeRelH relativeFrom="margin">
+                  <wp14:pctWidth>0</wp14:pctWidth>
+                </wp14:sizeRelH>
+                <wp14:sizeRelV relativeFrom="margin">
+                  <wp14:pctHeight>0</wp14:pctHeight>
+                </wp14:sizeRelV>
+              </wp:anchor>
+            </w:drawing>
+          </mc:Choice>
+          <mc:Fallback>
+            <w:pict>
+              <v:shape w14:anchorId="74D36200" id="_x0000_s1059" type="#_x0000_t202" style="position:absolute;margin-left:-5.8pt;margin-top:148.5pt;width:45.4pt;height:110.6pt;flip:x;z-index:251706368;visibility:visible;mso-wrap-style:square;mso-width-percent:0;mso-height-percent:0;mso-wrap-distance-left:9pt;mso-wrap-distance-top:3.6pt;mso-wrap-distance-right:9pt;mso-wrap-distance-bottom:3.6pt;mso-position-horizontal:right;mso-position-horizontal-relative:page;mso-position-vertical:absolute;mso-position-vertical-relative:text;mso-width-percent:0;mso-height-percent:0;mso-width-relative:margin;mso-height-relative:margin;v-text-anchor:top" o:gfxdata="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" filled="f" stroked="f">
+                <v:textbox style="mso-fit-shape-to-text:t">
+                  <w:txbxContent>
+                    <w:p>
+                      <w:pPr>
+                        <w:spacing w:after="0"/>
+                        <w:jc w:val="center"/>
+                      </w:pPr>
+                      <w:r>
+                        <w:rPr>
+                          <w:rFonts w:hint="cs"/>
+                          <w:rtl/>
+                        </w:rPr>
+                        <w:t>את</w:t>
+                      </w:r>
+                    </w:p>
+                  </w:txbxContent>
+                </v:textbox>
+                <w10:wrap type="square" anchorx="page"/>
+              </v:shape>
+            </w:pict>
+          </mc:Fallback>
+        </mc:AlternateContent>
+      </w:r>
+      <w:r>
+        <w:rPr>
+          <w:noProof/>
+          <w:rtl/>
+        </w:rPr>
+        <mc:AlternateContent>
+          <mc:Choice Requires="wps">
+            <w:drawing>
+              <wp:anchor distT="45720" distB="45720" distL="114300" distR="114300" simplePos="0" relativeHeight="251708416" behindDoc="0" locked="0" layoutInCell="1" allowOverlap="1" wp14:anchorId="0F5DCECD" wp14:editId="1464FD4A">
+                <wp:simplePos x="0" y="0"/>
+                <wp:positionH relativeFrom="page">
+                  <wp:align>right</wp:align>
+                </wp:positionH>
+                <wp:positionV relativeFrom="paragraph">
+                  <wp:posOffset>2591142</wp:posOffset>
+                </wp:positionV>
+                <wp:extent cx="576580" cy="1404620"/>
+                <wp:effectExtent l="0" t="0" r="0" b="0"/>
+                <wp:wrapSquare wrapText="bothSides"/>
+                <wp:docPr id="29" name="תיבת טקסט 2"/>
+                <wp:cNvGraphicFramePr>
+                  <a:graphicFrameLocks xmlns:a="http://schemas.openxmlformats.org/drawingml/2006/main"/>
+                </wp:cNvGraphicFramePr>
+                <a:graphic xmlns:a="http://schemas.openxmlformats.org/drawingml/2006/main">
+                  <a:graphicData uri="http://schemas.microsoft.com/office/word/2010/wordprocessingShape">
+                    <wps:wsp>
+                      <wps:cNvSpPr txBox="1">
+                        <a:spLocks noChangeArrowheads="1"/>
+                      </wps:cNvSpPr>
+                      <wps:spPr bwMode="auto">
+                        <a:xfrm flipH="1">
+                          <a:off x="0" y="0"/>
+                          <a:ext cx="576580" cy="1404620"/>
+                        </a:xfrm>
+                        <a:prstGeom prst="rect">
+                          <a:avLst/>
+                        </a:prstGeom>
+                        <a:noFill/>
+                        <a:ln w="9525">
+                          <a:noFill/>
+                          <a:miter lim="800000"/>
+                          <a:headEnd/>
+                          <a:tailEnd/>
+                        </a:ln>
+                      </wps:spPr>
+                      <wps:txbx>
+                        <w:txbxContent>
+                          <w:p>
+                            <w:pPr>
+                              <w:spacing w:after="0"/>
+                              <w:jc w:val="center"/>
+                            </w:pPr>
+                            <w:r>
+                              <w:rPr>
+                                <w:rFonts w:hint="cs"/>
+                                <w:rtl/>
+                              </w:rPr>
+                              <w:t>את</w:t>
+                            </w:r>
+                          </w:p>
+                        </w:txbxContent>
+                      </wps:txbx>
+                      <wps:bodyPr rot="0" vert="horz" wrap="square" lIns="91440" tIns="45720" rIns="91440" bIns="45720" anchor="t" anchorCtr="0">
+                        <a:spAutoFit/>
+                      </wps:bodyPr>
+                    </wps:wsp>
+                  </a:graphicData>
+                </a:graphic>
+                <wp14:sizeRelH relativeFrom="margin">
+                  <wp14:pctWidth>0</wp14:pctWidth>
+                </wp14:sizeRelH>
+                <wp14:sizeRelV relativeFrom="margin">
+                  <wp14:pctHeight>0</wp14:pctHeight>
+                </wp14:sizeRelV>
+              </wp:anchor>
+            </w:drawing>
+          </mc:Choice>
+          <mc:Fallback>
+            <w:pict>
+              <v:shape w14:anchorId="0F5DCECD" id="_x0000_s1060" type="#_x0000_t202" style="position:absolute;margin-left:-5.8pt;margin-top:204.05pt;width:45.4pt;height:110.6pt;flip:x;z-index:251708416;visibility:visible;mso-wrap-style:square;mso-width-percent:0;mso-height-percent:0;mso-wrap-distance-left:9pt;mso-wrap-distance-top:3.6pt;mso-wrap-distance-right:9pt;mso-wrap-distance-bottom:3.6pt;mso-position-horizontal:right;mso-position-horizontal-relative:page;mso-position-vertical:absolute;mso-position-vertical-relative:text;mso-width-percent:0;mso-height-percent:0;mso-width-relative:margin;mso-height-relative:margin;v-text-anchor:top" o:gfxdata="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" filled="f" stroked="f">
+                <v:textbox style="mso-fit-shape-to-text:t">
+                  <w:txbxContent>
+                    <w:p>
+                      <w:pPr>
+                        <w:spacing w:after="0"/>
+                        <w:jc w:val="center"/>
+                      </w:pPr>
+                      <w:r>
+                        <w:rPr>
+                          <w:rFonts w:hint="cs"/>
+                          <w:rtl/>
+                        </w:rPr>
+                        <w:t>את</w:t>
+                      </w:r>
+                    </w:p>
+                  </w:txbxContent>
+                </v:textbox>
+                <w10:wrap type="square" anchorx="page"/>
+              </v:shape>
+            </w:pict>
+          </mc:Fallback>
+        </mc:AlternateContent>
+      </w:r>
+      <w:r>
+        <w:rPr>
+          <w:noProof/>
+          <w:rtl/>
+        </w:rPr>
+        <mc:AlternateContent>
+          <mc:Choice Requires="wps">
+            <w:drawing>
+              <wp:anchor distT="45720" distB="45720" distL="114300" distR="114300" simplePos="0" relativeHeight="251710464" behindDoc="0" locked="0" layoutInCell="1" allowOverlap="1" wp14:anchorId="0C5843CB" wp14:editId="62458EFC">
+                <wp:simplePos x="0" y="0"/>
+                <wp:positionH relativeFrom="page">
+                  <wp:align>right</wp:align>
+                </wp:positionH>
+                <wp:positionV relativeFrom="paragraph">
+                  <wp:posOffset>3264730</wp:posOffset>
+                </wp:positionV>
+                <wp:extent cx="576580" cy="1404620"/>
+                <wp:effectExtent l="0" t="0" r="0" b="0"/>
+                <wp:wrapSquare wrapText="bothSides"/>
+                <wp:docPr id="36" name="תיבת טקסט 2"/>
+                <wp:cNvGraphicFramePr>
+                  <a:graphicFrameLocks xmlns:a="http://schemas.openxmlformats.org/drawingml/2006/main"/>
+                </wp:cNvGraphicFramePr>
+                <a:graphic xmlns:a="http://schemas.openxmlformats.org/drawingml/2006/main">
+                  <a:graphicData uri="http://schemas.microsoft.com/office/word/2010/wordprocessingShape">
+                    <wps:wsp>
+                      <wps:cNvSpPr txBox="1">
+                        <a:spLocks noChangeArrowheads="1"/>
+                      </wps:cNvSpPr>
+                      <wps:spPr bwMode="auto">
+                        <a:xfrm flipH="1">
                           <a:off x="0" y="0"/>
                           <a:ext cx="576580" cy="1404620"/>
                         </a:xfrm>
@@ -8060,7 +8508,7 @@
           </mc:Choice>
           <mc:Fallback>
             <w:pict>
-              <v:shape w14:anchorId="3715EC21" id="_x0000_s1057" type="#_x0000_t202" style="position:absolute;left:0;text-align:left;margin-left:34.9pt;margin-top:288.1pt;width:45.4pt;height:110.6pt;rotation:-90;flip:x;z-index:251712512;visibility:visible;mso-wrap-style:square;mso-width-percent:0;mso-height-percent:0;mso-wrap-distance-left:9pt;mso-wrap-distance-top:3.6pt;mso-wrap-distance-right:9pt;mso-wrap-distance-bottom:3.6pt;mso-position-horizontal:absolute;mso-position-horizontal-relative:right-margin-area;mso-position-vertical:absolute;mso-position-vertical-relative:text;mso-width-percent:0;mso-height-percent:0;mso-width-relative:margin;mso-height-relative:margin;v-text-anchor:top" o:gfxdata="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" filled="f" stroked="f">
+              <v:shape w14:anchorId="0C5843CB" id="_x0000_s1061" type="#_x0000_t202" style="position:absolute;margin-left:-5.8pt;margin-top:257.05pt;width:45.4pt;height:110.6pt;flip:x;z-index:251710464;visibility:visible;mso-wrap-style:square;mso-width-percent:0;mso-height-percent:0;mso-wrap-distance-left:9pt;mso-wrap-distance-top:3.6pt;mso-wrap-distance-right:9pt;mso-wrap-distance-bottom:3.6pt;mso-position-horizontal:right;mso-position-horizontal-relative:page;mso-position-vertical:absolute;mso-position-vertical-relative:text;mso-width-percent:0;mso-height-percent:0;mso-width-relative:margin;mso-height-relative:margin;v-text-anchor:top" o:gfxdata="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" filled="f" stroked="f">
                 <v:textbox style="mso-fit-shape-to-text:t">
                   <w:txbxContent>
                     <w:p>
@@ -8078,7 +8526,7 @@
                     </w:p>
                   </w:txbxContent>
                 </v:textbox>
-                <w10:wrap type="square" anchorx="margin"/>
+                <w10:wrap type="square" anchorx="page"/>
               </v:shape>
             </w:pict>
           </mc:Fallback>
@@ -8092,18 +8540,18 @@
         <mc:AlternateContent>
           <mc:Choice Requires="wps">
             <w:drawing>
-              <wp:anchor distT="45720" distB="45720" distL="114300" distR="114300" simplePos="0" relativeHeight="251710464" behindDoc="0" locked="0" layoutInCell="1" allowOverlap="1" wp14:anchorId="0C5843CB" wp14:editId="6840B7DA">
-                <wp:simplePos x="0" y="0"/>
-                <wp:positionH relativeFrom="rightMargin">
-                  <wp:posOffset>462915</wp:posOffset>
-                </wp:positionH>
-                <wp:positionV relativeFrom="paragraph">
-                  <wp:posOffset>2962910</wp:posOffset>
+              <wp:anchor distT="45720" distB="45720" distL="114300" distR="114300" simplePos="0" relativeHeight="251712512" behindDoc="0" locked="0" layoutInCell="1" allowOverlap="1" wp14:anchorId="3715EC21" wp14:editId="58A90ED9">
+                <wp:simplePos x="0" y="0"/>
+                <wp:positionH relativeFrom="page">
+                  <wp:align>right</wp:align>
+                </wp:positionH>
+                <wp:positionV relativeFrom="paragraph">
+                  <wp:posOffset>3967724</wp:posOffset>
                 </wp:positionV>
                 <wp:extent cx="576580" cy="1404620"/>
                 <wp:effectExtent l="0" t="0" r="0" b="0"/>
                 <wp:wrapSquare wrapText="bothSides"/>
-                <wp:docPr id="36" name="תיבת טקסט 2"/>
+                <wp:docPr id="43" name="תיבת טקסט 2"/>
                 <wp:cNvGraphicFramePr>
                   <a:graphicFrameLocks xmlns:a="http://schemas.openxmlformats.org/drawingml/2006/main"/>
                 </wp:cNvGraphicFramePr>
@@ -8114,7 +8562,7 @@
                         <a:spLocks noChangeArrowheads="1"/>
                       </wps:cNvSpPr>
                       <wps:spPr bwMode="auto">
-                        <a:xfrm rot="5400000" flipH="1">
+                        <a:xfrm flipH="1">
                           <a:off x="0" y="0"/>
                           <a:ext cx="576580" cy="1404620"/>
                         </a:xfrm>
@@ -8163,7 +8611,7 @@
           </mc:Choice>
           <mc:Fallback>
             <w:pict>
-              <v:shape w14:anchorId="0C5843CB" id="_x0000_s1058" type="#_x0000_t202" style="position:absolute;left:0;text-align:left;margin-left:36.45pt;margin-top:233.3pt;width:45.4pt;height:110.6pt;rotation:-90;flip:x;z-index:251710464;visibility:visible;mso-wrap-style:square;mso-width-percent:0;mso-height-percent:0;mso-wrap-distance-left:9pt;mso-wrap-distance-top:3.6pt;mso-wrap-distance-right:9pt;mso-wrap-distance-bottom:3.6pt;mso-position-horizontal:absolute;mso-position-horizontal-relative:right-margin-area;mso-position-vertical:absolute;mso-position-vertical-relative:text;mso-width-percent:0;mso-height-percent:0;mso-width-relative:margin;mso-height-relative:margin;v-text-anchor:top" o:gfxdata="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" filled="f" stroked="f">
+              <v:shape w14:anchorId="3715EC21" id="_x0000_s1062" type="#_x0000_t202" style="position:absolute;margin-left:-5.8pt;margin-top:312.4pt;width:45.4pt;height:110.6pt;flip:x;z-index:251712512;visibility:visible;mso-wrap-style:square;mso-width-percent:0;mso-height-percent:0;mso-wrap-distance-left:9pt;mso-wrap-distance-top:3.6pt;mso-wrap-distance-right:9pt;mso-wrap-distance-bottom:3.6pt;mso-position-horizontal:right;mso-position-horizontal-relative:page;mso-position-vertical:absolute;mso-position-vertical-relative:text;mso-width-percent:0;mso-height-percent:0;mso-width-relative:margin;mso-height-relative:margin;v-text-anchor:top" o:gfxdata="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" filled="f" stroked="f">
                 <v:textbox style="mso-fit-shape-to-text:t">
                   <w:txbxContent>
                     <w:p>
@@ -8181,7 +8629,7 @@
                     </w:p>
                   </w:txbxContent>
                 </v:textbox>
-                <w10:wrap type="square" anchorx="margin"/>
+                <w10:wrap type="square" anchorx="page"/>
               </v:shape>
             </w:pict>
           </mc:Fallback>
@@ -8189,24 +8637,38 @@
       </w:r>
       <w:r>
         <w:rPr>
-          <w:noProof/>
-          <w:rtl/>
-        </w:rPr>
-        <mc:AlternateContent>
-          <mc:Choice Requires="wps">
-            <w:drawing>
-              <wp:anchor distT="45720" distB="45720" distL="114300" distR="114300" simplePos="0" relativeHeight="251704320" behindDoc="0" locked="0" layoutInCell="1" allowOverlap="1" wp14:anchorId="6E197201" wp14:editId="6FC6726D">
+          <w:rtl/>
+        </w:rPr>
+        <w:br w:type="page"/>
+      </w:r>
+    </w:p>
+    <w:p>
+      <w:pPr>
+        <w:rPr>
+          <w:rtl/>
+        </w:rPr>
+      </w:pPr>
+      <w:r>
+        <w:rPr>
+          <w:noProof/>
+          <w:rtl/>
+        </w:rPr>
+        <w:lastRenderedPageBreak/>
+        <mc:AlternateContent>
+          <mc:Choice Requires="wps">
+            <w:drawing>
+              <wp:anchor distT="45720" distB="45720" distL="114300" distR="114300" simplePos="0" relativeHeight="251812864" behindDoc="0" locked="0" layoutInCell="1" allowOverlap="1" wp14:anchorId="097CB1AD" wp14:editId="602402D4">
                 <wp:simplePos x="0" y="0"/>
                 <wp:positionH relativeFrom="rightMargin">
-                  <wp:posOffset>449580</wp:posOffset>
-                </wp:positionH>
-                <wp:positionV relativeFrom="paragraph">
-                  <wp:posOffset>871855</wp:posOffset>
+                  <wp:posOffset>-119795</wp:posOffset>
+                </wp:positionH>
+                <wp:positionV relativeFrom="paragraph">
+                  <wp:posOffset>126609</wp:posOffset>
                 </wp:positionV>
                 <wp:extent cx="576580" cy="1404620"/>
                 <wp:effectExtent l="0" t="0" r="0" b="0"/>
                 <wp:wrapSquare wrapText="bothSides"/>
-                <wp:docPr id="15" name="תיבת טקסט 2"/>
+                <wp:docPr id="346" name="תיבת טקסט 2"/>
                 <wp:cNvGraphicFramePr>
                   <a:graphicFrameLocks xmlns:a="http://schemas.openxmlformats.org/drawingml/2006/main"/>
                 </wp:cNvGraphicFramePr>
@@ -8217,447 +8679,7 @@
                         <a:spLocks noChangeArrowheads="1"/>
                       </wps:cNvSpPr>
                       <wps:spPr bwMode="auto">
-                        <a:xfrm rot="5400000" flipH="1">
-                          <a:off x="0" y="0"/>
-                          <a:ext cx="576580" cy="1404620"/>
-                        </a:xfrm>
-                        <a:prstGeom prst="rect">
-                          <a:avLst/>
-                        </a:prstGeom>
-                        <a:noFill/>
-                        <a:ln w="9525">
-                          <a:noFill/>
-                          <a:miter lim="800000"/>
-                          <a:headEnd/>
-                          <a:tailEnd/>
-                        </a:ln>
-                      </wps:spPr>
-                      <wps:txbx>
-                        <w:txbxContent>
-                          <w:p>
-                            <w:pPr>
-                              <w:spacing w:after="0"/>
-                              <w:jc w:val="center"/>
-                            </w:pPr>
-                            <w:r>
-                              <w:rPr>
-                                <w:rFonts w:hint="cs"/>
-                                <w:rtl/>
-                              </w:rPr>
-                              <w:t>לא</w:t>
-                            </w:r>
-                          </w:p>
-                        </w:txbxContent>
-                      </wps:txbx>
-                      <wps:bodyPr rot="0" vert="horz" wrap="square" lIns="91440" tIns="45720" rIns="91440" bIns="45720" anchor="t" anchorCtr="0">
-                        <a:spAutoFit/>
-                      </wps:bodyPr>
-                    </wps:wsp>
-                  </a:graphicData>
-                </a:graphic>
-                <wp14:sizeRelH relativeFrom="margin">
-                  <wp14:pctWidth>0</wp14:pctWidth>
-                </wp14:sizeRelH>
-                <wp14:sizeRelV relativeFrom="margin">
-                  <wp14:pctHeight>0</wp14:pctHeight>
-                </wp14:sizeRelV>
-              </wp:anchor>
-            </w:drawing>
-          </mc:Choice>
-          <mc:Fallback>
-            <w:pict>
-              <v:shape w14:anchorId="6E197201" id="_x0000_s1059" type="#_x0000_t202" style="position:absolute;left:0;text-align:left;margin-left:35.4pt;margin-top:68.65pt;width:45.4pt;height:110.6pt;rotation:-90;flip:x;z-index:251704320;visibility:visible;mso-wrap-style:square;mso-width-percent:0;mso-height-percent:0;mso-wrap-distance-left:9pt;mso-wrap-distance-top:3.6pt;mso-wrap-distance-right:9pt;mso-wrap-distance-bottom:3.6pt;mso-position-horizontal:absolute;mso-position-horizontal-relative:right-margin-area;mso-position-vertical:absolute;mso-position-vertical-relative:text;mso-width-percent:0;mso-height-percent:0;mso-width-relative:margin;mso-height-relative:margin;v-text-anchor:top" o:gfxdata="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" filled="f" stroked="f">
-                <v:textbox style="mso-fit-shape-to-text:t">
-                  <w:txbxContent>
-                    <w:p>
-                      <w:pPr>
-                        <w:spacing w:after="0"/>
-                        <w:jc w:val="center"/>
-                      </w:pPr>
-                      <w:r>
-                        <w:rPr>
-                          <w:rFonts w:hint="cs"/>
-                          <w:rtl/>
-                        </w:rPr>
-                        <w:t>לא</w:t>
-                      </w:r>
-                    </w:p>
-                  </w:txbxContent>
-                </v:textbox>
-                <w10:wrap type="square" anchorx="margin"/>
-              </v:shape>
-            </w:pict>
-          </mc:Fallback>
-        </mc:AlternateContent>
-      </w:r>
-      <w:r>
-        <w:rPr>
-          <w:noProof/>
-          <w:rtl/>
-        </w:rPr>
-        <mc:AlternateContent>
-          <mc:Choice Requires="wps">
-            <w:drawing>
-              <wp:anchor distT="45720" distB="45720" distL="114300" distR="114300" simplePos="0" relativeHeight="251708416" behindDoc="0" locked="0" layoutInCell="1" allowOverlap="1" wp14:anchorId="0F5DCECD" wp14:editId="3329D844">
-                <wp:simplePos x="0" y="0"/>
-                <wp:positionH relativeFrom="rightMargin">
-                  <wp:posOffset>450215</wp:posOffset>
-                </wp:positionH>
-                <wp:positionV relativeFrom="paragraph">
-                  <wp:posOffset>2268220</wp:posOffset>
-                </wp:positionV>
-                <wp:extent cx="576580" cy="1404620"/>
-                <wp:effectExtent l="0" t="0" r="0" b="0"/>
-                <wp:wrapSquare wrapText="bothSides"/>
-                <wp:docPr id="29" name="תיבת טקסט 2"/>
-                <wp:cNvGraphicFramePr>
-                  <a:graphicFrameLocks xmlns:a="http://schemas.openxmlformats.org/drawingml/2006/main"/>
-                </wp:cNvGraphicFramePr>
-                <a:graphic xmlns:a="http://schemas.openxmlformats.org/drawingml/2006/main">
-                  <a:graphicData uri="http://schemas.microsoft.com/office/word/2010/wordprocessingShape">
-                    <wps:wsp>
-                      <wps:cNvSpPr txBox="1">
-                        <a:spLocks noChangeArrowheads="1"/>
-                      </wps:cNvSpPr>
-                      <wps:spPr bwMode="auto">
-                        <a:xfrm rot="5400000" flipH="1">
-                          <a:off x="0" y="0"/>
-                          <a:ext cx="576580" cy="1404620"/>
-                        </a:xfrm>
-                        <a:prstGeom prst="rect">
-                          <a:avLst/>
-                        </a:prstGeom>
-                        <a:noFill/>
-                        <a:ln w="9525">
-                          <a:noFill/>
-                          <a:miter lim="800000"/>
-                          <a:headEnd/>
-                          <a:tailEnd/>
-                        </a:ln>
-                      </wps:spPr>
-                      <wps:txbx>
-                        <w:txbxContent>
-                          <w:p>
-                            <w:pPr>
-                              <w:spacing w:after="0"/>
-                              <w:jc w:val="center"/>
-                            </w:pPr>
-                            <w:r>
-                              <w:rPr>
-                                <w:rFonts w:hint="cs"/>
-                                <w:rtl/>
-                              </w:rPr>
-                              <w:t>את</w:t>
-                            </w:r>
-                          </w:p>
-                        </w:txbxContent>
-                      </wps:txbx>
-                      <wps:bodyPr rot="0" vert="horz" wrap="square" lIns="91440" tIns="45720" rIns="91440" bIns="45720" anchor="t" anchorCtr="0">
-                        <a:spAutoFit/>
-                      </wps:bodyPr>
-                    </wps:wsp>
-                  </a:graphicData>
-                </a:graphic>
-                <wp14:sizeRelH relativeFrom="margin">
-                  <wp14:pctWidth>0</wp14:pctWidth>
-                </wp14:sizeRelH>
-                <wp14:sizeRelV relativeFrom="margin">
-                  <wp14:pctHeight>0</wp14:pctHeight>
-                </wp14:sizeRelV>
-              </wp:anchor>
-            </w:drawing>
-          </mc:Choice>
-          <mc:Fallback>
-            <w:pict>
-              <v:shape w14:anchorId="0F5DCECD" id="_x0000_s1060" type="#_x0000_t202" style="position:absolute;left:0;text-align:left;margin-left:35.45pt;margin-top:178.6pt;width:45.4pt;height:110.6pt;rotation:-90;flip:x;z-index:251708416;visibility:visible;mso-wrap-style:square;mso-width-percent:0;mso-height-percent:0;mso-wrap-distance-left:9pt;mso-wrap-distance-top:3.6pt;mso-wrap-distance-right:9pt;mso-wrap-distance-bottom:3.6pt;mso-position-horizontal:absolute;mso-position-horizontal-relative:right-margin-area;mso-position-vertical:absolute;mso-position-vertical-relative:text;mso-width-percent:0;mso-height-percent:0;mso-width-relative:margin;mso-height-relative:margin;v-text-anchor:top" o:gfxdata="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" filled="f" stroked="f">
-                <v:textbox style="mso-fit-shape-to-text:t">
-                  <w:txbxContent>
-                    <w:p>
-                      <w:pPr>
-                        <w:spacing w:after="0"/>
-                        <w:jc w:val="center"/>
-                      </w:pPr>
-                      <w:r>
-                        <w:rPr>
-                          <w:rFonts w:hint="cs"/>
-                          <w:rtl/>
-                        </w:rPr>
-                        <w:t>את</w:t>
-                      </w:r>
-                    </w:p>
-                  </w:txbxContent>
-                </v:textbox>
-                <w10:wrap type="square" anchorx="margin"/>
-              </v:shape>
-            </w:pict>
-          </mc:Fallback>
-        </mc:AlternateContent>
-      </w:r>
-      <w:r>
-        <w:rPr>
-          <w:noProof/>
-          <w:rtl/>
-        </w:rPr>
-        <mc:AlternateContent>
-          <mc:Choice Requires="wps">
-            <w:drawing>
-              <wp:anchor distT="45720" distB="45720" distL="114300" distR="114300" simplePos="0" relativeHeight="251706368" behindDoc="0" locked="0" layoutInCell="1" allowOverlap="1" wp14:anchorId="74D36200" wp14:editId="6322FD09">
-                <wp:simplePos x="0" y="0"/>
-                <wp:positionH relativeFrom="rightMargin">
-                  <wp:align>left</wp:align>
-                </wp:positionH>
-                <wp:positionV relativeFrom="paragraph">
-                  <wp:posOffset>1548765</wp:posOffset>
-                </wp:positionV>
-                <wp:extent cx="576580" cy="1404620"/>
-                <wp:effectExtent l="0" t="0" r="0" b="0"/>
-                <wp:wrapSquare wrapText="bothSides"/>
-                <wp:docPr id="22" name="תיבת טקסט 2"/>
-                <wp:cNvGraphicFramePr>
-                  <a:graphicFrameLocks xmlns:a="http://schemas.openxmlformats.org/drawingml/2006/main"/>
-                </wp:cNvGraphicFramePr>
-                <a:graphic xmlns:a="http://schemas.openxmlformats.org/drawingml/2006/main">
-                  <a:graphicData uri="http://schemas.microsoft.com/office/word/2010/wordprocessingShape">
-                    <wps:wsp>
-                      <wps:cNvSpPr txBox="1">
-                        <a:spLocks noChangeArrowheads="1"/>
-                      </wps:cNvSpPr>
-                      <wps:spPr bwMode="auto">
-                        <a:xfrm rot="5400000" flipH="1">
-                          <a:off x="0" y="0"/>
-                          <a:ext cx="576580" cy="1404620"/>
-                        </a:xfrm>
-                        <a:prstGeom prst="rect">
-                          <a:avLst/>
-                        </a:prstGeom>
-                        <a:noFill/>
-                        <a:ln w="9525">
-                          <a:noFill/>
-                          <a:miter lim="800000"/>
-                          <a:headEnd/>
-                          <a:tailEnd/>
-                        </a:ln>
-                      </wps:spPr>
-                      <wps:txbx>
-                        <w:txbxContent>
-                          <w:p>
-                            <w:pPr>
-                              <w:spacing w:after="0"/>
-                              <w:jc w:val="center"/>
-                            </w:pPr>
-                            <w:r>
-                              <w:rPr>
-                                <w:rFonts w:hint="cs"/>
-                                <w:rtl/>
-                              </w:rPr>
-                              <w:t>את</w:t>
-                            </w:r>
-                          </w:p>
-                        </w:txbxContent>
-                      </wps:txbx>
-                      <wps:bodyPr rot="0" vert="horz" wrap="square" lIns="91440" tIns="45720" rIns="91440" bIns="45720" anchor="t" anchorCtr="0">
-                        <a:spAutoFit/>
-                      </wps:bodyPr>
-                    </wps:wsp>
-                  </a:graphicData>
-                </a:graphic>
-                <wp14:sizeRelH relativeFrom="margin">
-                  <wp14:pctWidth>0</wp14:pctWidth>
-                </wp14:sizeRelH>
-                <wp14:sizeRelV relativeFrom="margin">
-                  <wp14:pctHeight>0</wp14:pctHeight>
-                </wp14:sizeRelV>
-              </wp:anchor>
-            </w:drawing>
-          </mc:Choice>
-          <mc:Fallback>
-            <w:pict>
-              <v:shape w14:anchorId="74D36200" id="_x0000_s1061" type="#_x0000_t202" style="position:absolute;left:0;text-align:left;margin-left:0;margin-top:121.95pt;width:45.4pt;height:110.6pt;rotation:-90;flip:x;z-index:251706368;visibility:visible;mso-wrap-style:square;mso-width-percent:0;mso-height-percent:0;mso-wrap-distance-left:9pt;mso-wrap-distance-top:3.6pt;mso-wrap-distance-right:9pt;mso-wrap-distance-bottom:3.6pt;mso-position-horizontal:left;mso-position-horizontal-relative:right-margin-area;mso-position-vertical:absolute;mso-position-vertical-relative:text;mso-width-percent:0;mso-height-percent:0;mso-width-relative:margin;mso-height-relative:margin;v-text-anchor:top" o:gfxdata="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" filled="f" stroked="f">
-                <v:textbox style="mso-fit-shape-to-text:t">
-                  <w:txbxContent>
-                    <w:p>
-                      <w:pPr>
-                        <w:spacing w:after="0"/>
-                        <w:jc w:val="center"/>
-                      </w:pPr>
-                      <w:r>
-                        <w:rPr>
-                          <w:rFonts w:hint="cs"/>
-                          <w:rtl/>
-                        </w:rPr>
-                        <w:t>את</w:t>
-                      </w:r>
-                    </w:p>
-                  </w:txbxContent>
-                </v:textbox>
-                <w10:wrap type="square" anchorx="margin"/>
-              </v:shape>
-            </w:pict>
-          </mc:Fallback>
-        </mc:AlternateContent>
-      </w:r>
-      <w:r>
-        <w:rPr>
-          <w:noProof/>
-          <w:rtl/>
-        </w:rPr>
-        <mc:AlternateContent>
-          <mc:Choice Requires="wps">
-            <w:drawing>
-              <wp:anchor distT="45720" distB="45720" distL="114300" distR="114300" simplePos="0" relativeHeight="251702272" behindDoc="0" locked="0" layoutInCell="1" allowOverlap="1" wp14:anchorId="14808AD0" wp14:editId="6D43483F">
-                <wp:simplePos x="0" y="0"/>
-                <wp:positionH relativeFrom="rightMargin">
-                  <wp:posOffset>450215</wp:posOffset>
-                </wp:positionH>
-                <wp:positionV relativeFrom="paragraph">
-                  <wp:posOffset>144145</wp:posOffset>
-                </wp:positionV>
-                <wp:extent cx="576580" cy="1404620"/>
-                <wp:effectExtent l="0" t="0" r="0" b="0"/>
-                <wp:wrapSquare wrapText="bothSides"/>
-                <wp:docPr id="8" name="תיבת טקסט 2"/>
-                <wp:cNvGraphicFramePr>
-                  <a:graphicFrameLocks xmlns:a="http://schemas.openxmlformats.org/drawingml/2006/main"/>
-                </wp:cNvGraphicFramePr>
-                <a:graphic xmlns:a="http://schemas.openxmlformats.org/drawingml/2006/main">
-                  <a:graphicData uri="http://schemas.microsoft.com/office/word/2010/wordprocessingShape">
-                    <wps:wsp>
-                      <wps:cNvSpPr txBox="1">
-                        <a:spLocks noChangeArrowheads="1"/>
-                      </wps:cNvSpPr>
-                      <wps:spPr bwMode="auto">
-                        <a:xfrm rot="5400000" flipH="1">
-                          <a:off x="0" y="0"/>
-                          <a:ext cx="576580" cy="1404620"/>
-                        </a:xfrm>
-                        <a:prstGeom prst="rect">
-                          <a:avLst/>
-                        </a:prstGeom>
-                        <a:noFill/>
-                        <a:ln w="9525">
-                          <a:noFill/>
-                          <a:miter lim="800000"/>
-                          <a:headEnd/>
-                          <a:tailEnd/>
-                        </a:ln>
-                      </wps:spPr>
-                      <wps:txbx>
-                        <w:txbxContent>
-                          <w:p>
-                            <w:pPr>
-                              <w:spacing w:after="0"/>
-                              <w:jc w:val="center"/>
-                            </w:pPr>
-                            <w:r>
-                              <w:rPr>
-                                <w:rFonts w:hint="cs"/>
-                                <w:rtl/>
-                              </w:rPr>
-                              <w:t>לא</w:t>
-                            </w:r>
-                          </w:p>
-                        </w:txbxContent>
-                      </wps:txbx>
-                      <wps:bodyPr rot="0" vert="horz" wrap="square" lIns="91440" tIns="45720" rIns="91440" bIns="45720" anchor="t" anchorCtr="0">
-                        <a:spAutoFit/>
-                      </wps:bodyPr>
-                    </wps:wsp>
-                  </a:graphicData>
-                </a:graphic>
-                <wp14:sizeRelH relativeFrom="margin">
-                  <wp14:pctWidth>0</wp14:pctWidth>
-                </wp14:sizeRelH>
-                <wp14:sizeRelV relativeFrom="margin">
-                  <wp14:pctHeight>0</wp14:pctHeight>
-                </wp14:sizeRelV>
-              </wp:anchor>
-            </w:drawing>
-          </mc:Choice>
-          <mc:Fallback>
-            <w:pict>
-              <v:shape w14:anchorId="14808AD0" id="_x0000_s1062" type="#_x0000_t202" style="position:absolute;left:0;text-align:left;margin-left:35.45pt;margin-top:11.35pt;width:45.4pt;height:110.6pt;rotation:-90;flip:x;z-index:251702272;visibility:visible;mso-wrap-style:square;mso-width-percent:0;mso-height-percent:0;mso-wrap-distance-left:9pt;mso-wrap-distance-top:3.6pt;mso-wrap-distance-right:9pt;mso-wrap-distance-bottom:3.6pt;mso-position-horizontal:absolute;mso-position-horizontal-relative:right-margin-area;mso-position-vertical:absolute;mso-position-vertical-relative:text;mso-width-percent:0;mso-height-percent:0;mso-width-relative:margin;mso-height-relative:margin;v-text-anchor:top" o:gfxdata="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" filled="f" stroked="f">
-                <v:textbox style="mso-fit-shape-to-text:t">
-                  <w:txbxContent>
-                    <w:p>
-                      <w:pPr>
-                        <w:spacing w:after="0"/>
-                        <w:jc w:val="center"/>
-                      </w:pPr>
-                      <w:r>
-                        <w:rPr>
-                          <w:rFonts w:hint="cs"/>
-                          <w:rtl/>
-                        </w:rPr>
-                        <w:t>לא</w:t>
-                      </w:r>
-                    </w:p>
-                  </w:txbxContent>
-                </v:textbox>
-                <w10:wrap type="square" anchorx="margin"/>
-              </v:shape>
-            </w:pict>
-          </mc:Fallback>
-        </mc:AlternateContent>
-      </w:r>
-      <w:r>
-        <w:rPr>
-          <w:rtl/>
-        </w:rPr>
-        <w:tab/>
-      </w:r>
-    </w:p>
-    <w:p>
-      <w:pPr>
-        <w:bidi w:val="0"/>
-        <w:rPr>
-          <w:rtl/>
-        </w:rPr>
-      </w:pPr>
-      <w:r>
-        <w:rPr>
-          <w:rtl/>
-        </w:rPr>
-        <w:br w:type="page"/>
-      </w:r>
-    </w:p>
-    <w:p>
-      <w:pPr>
-        <w:rPr>
-          <w:rtl/>
-        </w:rPr>
-      </w:pPr>
-      <w:r>
-        <w:rPr>
-          <w:noProof/>
-          <w:rtl/>
-        </w:rPr>
-        <w:lastRenderedPageBreak/>
-        <mc:AlternateContent>
-          <mc:Choice Requires="wps">
-            <w:drawing>
-              <wp:anchor distT="45720" distB="45720" distL="114300" distR="114300" simplePos="0" relativeHeight="251813888" behindDoc="0" locked="0" layoutInCell="1" allowOverlap="1" wp14:anchorId="1E7A88B0" wp14:editId="5DDA7FE8">
-                <wp:simplePos x="0" y="0"/>
-                <wp:positionH relativeFrom="rightMargin">
-                  <wp:align>left</wp:align>
-                </wp:positionH>
-                <wp:positionV relativeFrom="paragraph">
-                  <wp:posOffset>277495</wp:posOffset>
-                </wp:positionV>
-                <wp:extent cx="576580" cy="1404620"/>
-                <wp:effectExtent l="0" t="0" r="0" b="0"/>
-                <wp:wrapSquare wrapText="bothSides"/>
-                <wp:docPr id="261" name="תיבת טקסט 2"/>
-                <wp:cNvGraphicFramePr>
-                  <a:graphicFrameLocks xmlns:a="http://schemas.openxmlformats.org/drawingml/2006/main"/>
-                </wp:cNvGraphicFramePr>
-                <a:graphic xmlns:a="http://schemas.openxmlformats.org/drawingml/2006/main">
-                  <a:graphicData uri="http://schemas.microsoft.com/office/word/2010/wordprocessingShape">
-                    <wps:wsp>
-                      <wps:cNvSpPr txBox="1">
-                        <a:spLocks noChangeArrowheads="1"/>
-                      </wps:cNvSpPr>
-                      <wps:spPr bwMode="auto">
-                        <a:xfrm rot="5400000" flipH="1">
+                        <a:xfrm flipH="1">
                           <a:off x="0" y="0"/>
                           <a:ext cx="576580" cy="1404620"/>
                         </a:xfrm>
@@ -8706,7 +8728,7 @@
           </mc:Choice>
           <mc:Fallback>
             <w:pict>
-              <v:shape w14:anchorId="1E7A88B0" id="_x0000_s1063" type="#_x0000_t202" style="position:absolute;left:0;text-align:left;margin-left:0;margin-top:21.85pt;width:45.4pt;height:110.6pt;rotation:-90;flip:x;z-index:251813888;visibility:visible;mso-wrap-style:square;mso-width-percent:0;mso-height-percent:0;mso-wrap-distance-left:9pt;mso-wrap-distance-top:3.6pt;mso-wrap-distance-right:9pt;mso-wrap-distance-bottom:3.6pt;mso-position-horizontal:left;mso-position-horizontal-relative:right-margin-area;mso-position-vertical:absolute;mso-position-vertical-relative:text;mso-width-percent:0;mso-height-percent:0;mso-width-relative:margin;mso-height-relative:margin;v-text-anchor:top" o:gfxdata="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" filled="f" stroked="f">
+              <v:shape w14:anchorId="097CB1AD" id="_x0000_s1063" type="#_x0000_t202" style="position:absolute;left:0;text-align:left;margin-left:-9.45pt;margin-top:9.95pt;width:45.4pt;height:110.6pt;flip:x;z-index:251812864;visibility:visible;mso-wrap-style:square;mso-width-percent:0;mso-height-percent:0;mso-wrap-distance-left:9pt;mso-wrap-distance-top:3.6pt;mso-wrap-distance-right:9pt;mso-wrap-distance-bottom:3.6pt;mso-position-horizontal:absolute;mso-position-horizontal-relative:right-margin-area;mso-position-vertical:absolute;mso-position-vertical-relative:text;mso-width-percent:0;mso-height-percent:0;mso-width-relative:margin;mso-height-relative:margin;v-text-anchor:top" o:gfxdata="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" filled="f" stroked="f">
                 <v:textbox style="mso-fit-shape-to-text:t">
                   <w:txbxContent>
                     <w:p>
@@ -12872,7 +12894,7 @@
         <mc:AlternateContent>
           <mc:Choice Requires="wps">
             <w:drawing>
-              <wp:anchor distT="0" distB="0" distL="114300" distR="114300" simplePos="0" relativeHeight="251774976" behindDoc="0" locked="0" layoutInCell="1" allowOverlap="1" wp14:anchorId="13C7EF87" wp14:editId="783CD43F">
+              <wp:anchor distT="0" distB="0" distL="114300" distR="114300" simplePos="0" relativeHeight="251774976" behindDoc="0" locked="0" layoutInCell="1" allowOverlap="1" wp14:anchorId="13C7EF87" wp14:editId="3A1D20B9">
                 <wp:simplePos x="0" y="0"/>
                 <wp:positionH relativeFrom="column">
                   <wp:posOffset>5564491</wp:posOffset>
@@ -12934,31 +12956,56 @@
           </mc:Choice>
           <mc:Fallback>
             <w:pict>
-              <v:rect w14:anchorId="1AA8F794" id="מלבן 309" o:spid="_x0000_s1026" style="position:absolute;left:0;text-align:left;margin-left:438.15pt;margin-top:386.1pt;width:82.2pt;height:42.5pt;z-index:251774976;visibility:visible;mso-wrap-style:square;mso-wrap-distance-left:9pt;mso-wrap-distance-top:0;mso-wrap-distance-right:9pt;mso-wrap-distance-bottom:0;mso-position-horizontal:absolute;mso-position-horizontal-relative:text;mso-position-vertical:absolute;mso-position-vertical-relative:text;v-text-anchor:middle" o:gfxdata="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" filled="f" strokecolor="black [3213]" strokeweight="2.25pt"/>
-            </w:pict>
-          </mc:Fallback>
-        </mc:AlternateContent>
-      </w:r>
-      <w:r>
-        <w:rPr>
-          <w:noProof/>
-          <w:rtl/>
-        </w:rPr>
-        <mc:AlternateContent>
-          <mc:Choice Requires="wps">
-            <w:drawing>
-              <wp:anchor distT="45720" distB="45720" distL="114300" distR="114300" simplePos="0" relativeHeight="251812864" behindDoc="0" locked="0" layoutInCell="1" allowOverlap="1" wp14:anchorId="097CB1AD" wp14:editId="2E246767">
-                <wp:simplePos x="0" y="0"/>
-                <wp:positionH relativeFrom="rightMargin">
-                  <wp:align>left</wp:align>
-                </wp:positionH>
-                <wp:positionV relativeFrom="paragraph">
-                  <wp:posOffset>-414020</wp:posOffset>
+              <v:rect w14:anchorId="754BACE3" id="מלבן 309" o:spid="_x0000_s1026" style="position:absolute;left:0;text-align:left;margin-left:438.15pt;margin-top:386.1pt;width:82.2pt;height:42.5pt;z-index:251774976;visibility:visible;mso-wrap-style:square;mso-wrap-distance-left:9pt;mso-wrap-distance-top:0;mso-wrap-distance-right:9pt;mso-wrap-distance-bottom:0;mso-position-horizontal:absolute;mso-position-horizontal-relative:text;mso-position-vertical:absolute;mso-position-vertical-relative:text;v-text-anchor:middle" o:gfxdata="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" filled="f" strokecolor="black [3213]" strokeweight="2.25pt"/>
+            </w:pict>
+          </mc:Fallback>
+        </mc:AlternateContent>
+      </w:r>
+    </w:p>
+    <w:p>
+      <w:pPr>
+        <w:rPr>
+          <w:rtl/>
+        </w:rPr>
+      </w:pPr>
+    </w:p>
+    <w:p>
+      <w:pPr>
+        <w:rPr>
+          <w:rtl/>
+        </w:rPr>
+      </w:pPr>
+    </w:p>
+    <w:p>
+      <w:pPr>
+        <w:tabs>
+          <w:tab w:val="left" w:pos="4342"/>
+        </w:tabs>
+        <w:rPr>
+          <w:rtl/>
+        </w:rPr>
+      </w:pPr>
+      <w:bookmarkStart w:id="0" w:name="_GoBack"/>
+      <w:r>
+        <w:rPr>
+          <w:noProof/>
+          <w:rtl/>
+        </w:rPr>
+        <mc:AlternateContent>
+          <mc:Choice Requires="wps">
+            <w:drawing>
+              <wp:anchor distT="45720" distB="45720" distL="114300" distR="114300" simplePos="0" relativeHeight="251816960" behindDoc="0" locked="0" layoutInCell="1" allowOverlap="1" wp14:anchorId="449BFE73" wp14:editId="53C1829A">
+                <wp:simplePos x="0" y="0"/>
+                <wp:positionH relativeFrom="page">
+                  <wp:posOffset>6936105</wp:posOffset>
+                </wp:positionH>
+                <wp:positionV relativeFrom="paragraph">
+                  <wp:posOffset>2833370</wp:posOffset>
                 </wp:positionV>
                 <wp:extent cx="576580" cy="1404620"/>
-                <wp:effectExtent l="0" t="0" r="0" b="0"/>
+                <wp:effectExtent l="0" t="0" r="0" b="1905"/>
                 <wp:wrapSquare wrapText="bothSides"/>
-                <wp:docPr id="346" name="תיבת טקסט 2"/>
+                <wp:docPr id="357" name="תיבת טקסט 2"/>
                 <wp:cNvGraphicFramePr>
                   <a:graphicFrameLocks xmlns:a="http://schemas.openxmlformats.org/drawingml/2006/main"/>
                 </wp:cNvGraphicFramePr>
@@ -12969,7 +13016,649 @@
                         <a:spLocks noChangeArrowheads="1"/>
                       </wps:cNvSpPr>
                       <wps:spPr bwMode="auto">
-                        <a:xfrm rot="5400000" flipH="1">
+                        <a:xfrm flipH="1">
+                          <a:off x="0" y="0"/>
+                          <a:ext cx="576580" cy="1404620"/>
+                        </a:xfrm>
+                        <a:prstGeom prst="rect">
+                          <a:avLst/>
+                        </a:prstGeom>
+                        <a:noFill/>
+                        <a:ln w="9525">
+                          <a:noFill/>
+                          <a:miter lim="800000"/>
+                          <a:headEnd/>
+                          <a:tailEnd/>
+                        </a:ln>
+                      </wps:spPr>
+                      <wps:txbx>
+                        <w:txbxContent>
+                          <w:p>
+                            <w:pPr>
+                              <w:spacing w:after="0"/>
+                              <w:jc w:val="center"/>
+                              <w:rPr>
+                                <w:sz w:val="18"/>
+                                <w:szCs w:val="18"/>
+                              </w:rPr>
+                            </w:pPr>
+                            <w:r>
+                              <w:rPr>
+                                <w:rFonts w:hint="cs"/>
+                                <w:sz w:val="16"/>
+                                <w:szCs w:val="16"/>
+                                <w:rtl/>
+                              </w:rPr>
+                              <w:t>לדעתי</w:t>
+                            </w:r>
+                          </w:p>
+                        </w:txbxContent>
+                      </wps:txbx>
+                      <wps:bodyPr rot="0" vert="horz" wrap="square" lIns="91440" tIns="45720" rIns="91440" bIns="45720" anchor="t" anchorCtr="0">
+                        <a:spAutoFit/>
+                      </wps:bodyPr>
+                    </wps:wsp>
+                  </a:graphicData>
+                </a:graphic>
+                <wp14:sizeRelH relativeFrom="margin">
+                  <wp14:pctWidth>0</wp14:pctWidth>
+                </wp14:sizeRelH>
+                <wp14:sizeRelV relativeFrom="margin">
+                  <wp14:pctHeight>0</wp14:pctHeight>
+                </wp14:sizeRelV>
+              </wp:anchor>
+            </w:drawing>
+          </mc:Choice>
+          <mc:Fallback>
+            <w:pict>
+              <v:shape w14:anchorId="449BFE73" id="_x0000_s1087" type="#_x0000_t202" style="position:absolute;left:0;text-align:left;margin-left:546.15pt;margin-top:223.1pt;width:45.4pt;height:110.6pt;flip:x;z-index:251816960;visibility:visible;mso-wrap-style:square;mso-width-percent:0;mso-height-percent:0;mso-wrap-distance-left:9pt;mso-wrap-distance-top:3.6pt;mso-wrap-distance-right:9pt;mso-wrap-distance-bottom:3.6pt;mso-position-horizontal:absolute;mso-position-horizontal-relative:page;mso-position-vertical:absolute;mso-position-vertical-relative:text;mso-width-percent:0;mso-height-percent:0;mso-width-relative:margin;mso-height-relative:margin;v-text-anchor:top" o:gfxdata="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" filled="f" stroked="f">
+                <v:textbox style="mso-fit-shape-to-text:t">
+                  <w:txbxContent>
+                    <w:p>
+                      <w:pPr>
+                        <w:spacing w:after="0"/>
+                        <w:jc w:val="center"/>
+                        <w:rPr>
+                          <w:sz w:val="18"/>
+                          <w:szCs w:val="18"/>
+                        </w:rPr>
+                      </w:pPr>
+                      <w:r>
+                        <w:rPr>
+                          <w:rFonts w:hint="cs"/>
+                          <w:sz w:val="16"/>
+                          <w:szCs w:val="16"/>
+                          <w:rtl/>
+                        </w:rPr>
+                        <w:t>לדעתי</w:t>
+                      </w:r>
+                    </w:p>
+                  </w:txbxContent>
+                </v:textbox>
+                <w10:wrap type="square" anchorx="page"/>
+              </v:shape>
+            </w:pict>
+          </mc:Fallback>
+        </mc:AlternateContent>
+      </w:r>
+      <w:r>
+        <w:rPr>
+          <w:noProof/>
+          <w:rtl/>
+        </w:rPr>
+        <mc:AlternateContent>
+          <mc:Choice Requires="wps">
+            <w:drawing>
+              <wp:anchor distT="45720" distB="45720" distL="114300" distR="114300" simplePos="0" relativeHeight="251817984" behindDoc="0" locked="0" layoutInCell="1" allowOverlap="1" wp14:anchorId="51BAE5DB" wp14:editId="4D2197EE">
+                <wp:simplePos x="0" y="0"/>
+                <wp:positionH relativeFrom="page">
+                  <wp:posOffset>6926580</wp:posOffset>
+                </wp:positionH>
+                <wp:positionV relativeFrom="paragraph">
+                  <wp:posOffset>2126615</wp:posOffset>
+                </wp:positionV>
+                <wp:extent cx="576580" cy="1404620"/>
+                <wp:effectExtent l="0" t="0" r="0" b="1905"/>
+                <wp:wrapSquare wrapText="bothSides"/>
+                <wp:docPr id="356" name="תיבת טקסט 2"/>
+                <wp:cNvGraphicFramePr>
+                  <a:graphicFrameLocks xmlns:a="http://schemas.openxmlformats.org/drawingml/2006/main"/>
+                </wp:cNvGraphicFramePr>
+                <a:graphic xmlns:a="http://schemas.openxmlformats.org/drawingml/2006/main">
+                  <a:graphicData uri="http://schemas.microsoft.com/office/word/2010/wordprocessingShape">
+                    <wps:wsp>
+                      <wps:cNvSpPr txBox="1">
+                        <a:spLocks noChangeArrowheads="1"/>
+                      </wps:cNvSpPr>
+                      <wps:spPr bwMode="auto">
+                        <a:xfrm flipH="1">
+                          <a:off x="0" y="0"/>
+                          <a:ext cx="576580" cy="1404620"/>
+                        </a:xfrm>
+                        <a:prstGeom prst="rect">
+                          <a:avLst/>
+                        </a:prstGeom>
+                        <a:noFill/>
+                        <a:ln w="9525">
+                          <a:noFill/>
+                          <a:miter lim="800000"/>
+                          <a:headEnd/>
+                          <a:tailEnd/>
+                        </a:ln>
+                      </wps:spPr>
+                      <wps:txbx>
+                        <w:txbxContent>
+                          <w:p>
+                            <w:pPr>
+                              <w:spacing w:after="0"/>
+                              <w:jc w:val="center"/>
+                              <w:rPr>
+                                <w:sz w:val="18"/>
+                                <w:szCs w:val="18"/>
+                              </w:rPr>
+                            </w:pPr>
+                            <w:r>
+                              <w:rPr>
+                                <w:rFonts w:hint="cs"/>
+                                <w:sz w:val="16"/>
+                                <w:szCs w:val="16"/>
+                                <w:rtl/>
+                              </w:rPr>
+                              <w:t>לדעתי</w:t>
+                            </w:r>
+                          </w:p>
+                        </w:txbxContent>
+                      </wps:txbx>
+                      <wps:bodyPr rot="0" vert="horz" wrap="square" lIns="91440" tIns="45720" rIns="91440" bIns="45720" anchor="t" anchorCtr="0">
+                        <a:spAutoFit/>
+                      </wps:bodyPr>
+                    </wps:wsp>
+                  </a:graphicData>
+                </a:graphic>
+                <wp14:sizeRelH relativeFrom="margin">
+                  <wp14:pctWidth>0</wp14:pctWidth>
+                </wp14:sizeRelH>
+                <wp14:sizeRelV relativeFrom="margin">
+                  <wp14:pctHeight>0</wp14:pctHeight>
+                </wp14:sizeRelV>
+              </wp:anchor>
+            </w:drawing>
+          </mc:Choice>
+          <mc:Fallback>
+            <w:pict>
+              <v:shape w14:anchorId="51BAE5DB" id="_x0000_s1088" type="#_x0000_t202" style="position:absolute;left:0;text-align:left;margin-left:545.4pt;margin-top:167.45pt;width:45.4pt;height:110.6pt;flip:x;z-index:251817984;visibility:visible;mso-wrap-style:square;mso-width-percent:0;mso-height-percent:0;mso-wrap-distance-left:9pt;mso-wrap-distance-top:3.6pt;mso-wrap-distance-right:9pt;mso-wrap-distance-bottom:3.6pt;mso-position-horizontal:absolute;mso-position-horizontal-relative:page;mso-position-vertical:absolute;mso-position-vertical-relative:text;mso-width-percent:0;mso-height-percent:0;mso-width-relative:margin;mso-height-relative:margin;v-text-anchor:top" o:gfxdata="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" filled="f" stroked="f">
+                <v:textbox style="mso-fit-shape-to-text:t">
+                  <w:txbxContent>
+                    <w:p>
+                      <w:pPr>
+                        <w:spacing w:after="0"/>
+                        <w:jc w:val="center"/>
+                        <w:rPr>
+                          <w:sz w:val="18"/>
+                          <w:szCs w:val="18"/>
+                        </w:rPr>
+                      </w:pPr>
+                      <w:r>
+                        <w:rPr>
+                          <w:rFonts w:hint="cs"/>
+                          <w:sz w:val="16"/>
+                          <w:szCs w:val="16"/>
+                          <w:rtl/>
+                        </w:rPr>
+                        <w:t>לדעתי</w:t>
+                      </w:r>
+                    </w:p>
+                  </w:txbxContent>
+                </v:textbox>
+                <w10:wrap type="square" anchorx="page"/>
+              </v:shape>
+            </w:pict>
+          </mc:Fallback>
+        </mc:AlternateContent>
+      </w:r>
+      <w:r>
+        <w:rPr>
+          <w:noProof/>
+          <w:rtl/>
+        </w:rPr>
+        <mc:AlternateContent>
+          <mc:Choice Requires="wps">
+            <w:drawing>
+              <wp:anchor distT="45720" distB="45720" distL="114300" distR="114300" simplePos="0" relativeHeight="251820032" behindDoc="0" locked="0" layoutInCell="1" allowOverlap="1" wp14:anchorId="25CB6C65" wp14:editId="6A4C0CAC">
+                <wp:simplePos x="0" y="0"/>
+                <wp:positionH relativeFrom="rightMargin">
+                  <wp:posOffset>-133448</wp:posOffset>
+                </wp:positionH>
+                <wp:positionV relativeFrom="paragraph">
+                  <wp:posOffset>4229345</wp:posOffset>
+                </wp:positionV>
+                <wp:extent cx="576580" cy="1404620"/>
+                <wp:effectExtent l="0" t="0" r="0" b="0"/>
+                <wp:wrapSquare wrapText="bothSides"/>
+                <wp:docPr id="353" name="תיבת טקסט 2"/>
+                <wp:cNvGraphicFramePr>
+                  <a:graphicFrameLocks xmlns:a="http://schemas.openxmlformats.org/drawingml/2006/main"/>
+                </wp:cNvGraphicFramePr>
+                <a:graphic xmlns:a="http://schemas.openxmlformats.org/drawingml/2006/main">
+                  <a:graphicData uri="http://schemas.microsoft.com/office/word/2010/wordprocessingShape">
+                    <wps:wsp>
+                      <wps:cNvSpPr txBox="1">
+                        <a:spLocks noChangeArrowheads="1"/>
+                      </wps:cNvSpPr>
+                      <wps:spPr bwMode="auto">
+                        <a:xfrm flipH="1">
+                          <a:off x="0" y="0"/>
+                          <a:ext cx="576580" cy="1404620"/>
+                        </a:xfrm>
+                        <a:prstGeom prst="rect">
+                          <a:avLst/>
+                        </a:prstGeom>
+                        <a:noFill/>
+                        <a:ln w="9525">
+                          <a:noFill/>
+                          <a:miter lim="800000"/>
+                          <a:headEnd/>
+                          <a:tailEnd/>
+                        </a:ln>
+                      </wps:spPr>
+                      <wps:txbx>
+                        <w:txbxContent>
+                          <w:p>
+                            <w:pPr>
+                              <w:spacing w:after="0"/>
+                              <w:jc w:val="center"/>
+                            </w:pPr>
+                            <w:r>
+                              <w:rPr>
+                                <w:rFonts w:hint="cs"/>
+                                <w:rtl/>
+                              </w:rPr>
+                              <w:t>אני</w:t>
+                            </w:r>
+                          </w:p>
+                        </w:txbxContent>
+                      </wps:txbx>
+                      <wps:bodyPr rot="0" vert="horz" wrap="square" lIns="91440" tIns="45720" rIns="91440" bIns="45720" anchor="t" anchorCtr="0">
+                        <a:spAutoFit/>
+                      </wps:bodyPr>
+                    </wps:wsp>
+                  </a:graphicData>
+                </a:graphic>
+                <wp14:sizeRelH relativeFrom="margin">
+                  <wp14:pctWidth>0</wp14:pctWidth>
+                </wp14:sizeRelH>
+                <wp14:sizeRelV relativeFrom="margin">
+                  <wp14:pctHeight>0</wp14:pctHeight>
+                </wp14:sizeRelV>
+              </wp:anchor>
+            </w:drawing>
+          </mc:Choice>
+          <mc:Fallback>
+            <w:pict>
+              <v:shape w14:anchorId="25CB6C65" id="_x0000_s1089" type="#_x0000_t202" style="position:absolute;left:0;text-align:left;margin-left:-10.5pt;margin-top:333pt;width:45.4pt;height:110.6pt;flip:x;z-index:251820032;visibility:visible;mso-wrap-style:square;mso-width-percent:0;mso-height-percent:0;mso-wrap-distance-left:9pt;mso-wrap-distance-top:3.6pt;mso-wrap-distance-right:9pt;mso-wrap-distance-bottom:3.6pt;mso-position-horizontal:absolute;mso-position-horizontal-relative:right-margin-area;mso-position-vertical:absolute;mso-position-vertical-relative:text;mso-width-percent:0;mso-height-percent:0;mso-width-relative:margin;mso-height-relative:margin;v-text-anchor:top" o:gfxdata="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" filled="f" stroked="f">
+                <v:textbox style="mso-fit-shape-to-text:t">
+                  <w:txbxContent>
+                    <w:p>
+                      <w:pPr>
+                        <w:spacing w:after="0"/>
+                        <w:jc w:val="center"/>
+                      </w:pPr>
+                      <w:r>
+                        <w:rPr>
+                          <w:rFonts w:hint="cs"/>
+                          <w:rtl/>
+                        </w:rPr>
+                        <w:t>אני</w:t>
+                      </w:r>
+                    </w:p>
+                  </w:txbxContent>
+                </v:textbox>
+                <w10:wrap type="square" anchorx="margin"/>
+              </v:shape>
+            </w:pict>
+          </mc:Fallback>
+        </mc:AlternateContent>
+      </w:r>
+      <w:r>
+        <w:rPr>
+          <w:noProof/>
+          <w:rtl/>
+        </w:rPr>
+        <mc:AlternateContent>
+          <mc:Choice Requires="wps">
+            <w:drawing>
+              <wp:anchor distT="45720" distB="45720" distL="114300" distR="114300" simplePos="0" relativeHeight="251819008" behindDoc="0" locked="0" layoutInCell="1" allowOverlap="1" wp14:anchorId="07EBB054" wp14:editId="02BD6DCC">
+                <wp:simplePos x="0" y="0"/>
+                <wp:positionH relativeFrom="page">
+                  <wp:align>right</wp:align>
+                </wp:positionH>
+                <wp:positionV relativeFrom="paragraph">
+                  <wp:posOffset>3530697</wp:posOffset>
+                </wp:positionV>
+                <wp:extent cx="576580" cy="1404620"/>
+                <wp:effectExtent l="0" t="0" r="0" b="0"/>
+                <wp:wrapSquare wrapText="bothSides"/>
+                <wp:docPr id="354" name="תיבת טקסט 2"/>
+                <wp:cNvGraphicFramePr>
+                  <a:graphicFrameLocks xmlns:a="http://schemas.openxmlformats.org/drawingml/2006/main"/>
+                </wp:cNvGraphicFramePr>
+                <a:graphic xmlns:a="http://schemas.openxmlformats.org/drawingml/2006/main">
+                  <a:graphicData uri="http://schemas.microsoft.com/office/word/2010/wordprocessingShape">
+                    <wps:wsp>
+                      <wps:cNvSpPr txBox="1">
+                        <a:spLocks noChangeArrowheads="1"/>
+                      </wps:cNvSpPr>
+                      <wps:spPr bwMode="auto">
+                        <a:xfrm flipH="1">
+                          <a:off x="0" y="0"/>
+                          <a:ext cx="576580" cy="1404620"/>
+                        </a:xfrm>
+                        <a:prstGeom prst="rect">
+                          <a:avLst/>
+                        </a:prstGeom>
+                        <a:noFill/>
+                        <a:ln w="9525">
+                          <a:noFill/>
+                          <a:miter lim="800000"/>
+                          <a:headEnd/>
+                          <a:tailEnd/>
+                        </a:ln>
+                      </wps:spPr>
+                      <wps:txbx>
+                        <w:txbxContent>
+                          <w:p>
+                            <w:pPr>
+                              <w:spacing w:after="0"/>
+                              <w:jc w:val="center"/>
+                            </w:pPr>
+                            <w:r>
+                              <w:rPr>
+                                <w:rFonts w:hint="cs"/>
+                                <w:rtl/>
+                              </w:rPr>
+                              <w:t>אני</w:t>
+                            </w:r>
+                          </w:p>
+                        </w:txbxContent>
+                      </wps:txbx>
+                      <wps:bodyPr rot="0" vert="horz" wrap="square" lIns="91440" tIns="45720" rIns="91440" bIns="45720" anchor="t" anchorCtr="0">
+                        <a:spAutoFit/>
+                      </wps:bodyPr>
+                    </wps:wsp>
+                  </a:graphicData>
+                </a:graphic>
+                <wp14:sizeRelH relativeFrom="margin">
+                  <wp14:pctWidth>0</wp14:pctWidth>
+                </wp14:sizeRelH>
+                <wp14:sizeRelV relativeFrom="margin">
+                  <wp14:pctHeight>0</wp14:pctHeight>
+                </wp14:sizeRelV>
+              </wp:anchor>
+            </w:drawing>
+          </mc:Choice>
+          <mc:Fallback>
+            <w:pict>
+              <v:shape w14:anchorId="07EBB054" id="_x0000_s1090" type="#_x0000_t202" style="position:absolute;left:0;text-align:left;margin-left:-5.8pt;margin-top:278pt;width:45.4pt;height:110.6pt;flip:x;z-index:251819008;visibility:visible;mso-wrap-style:square;mso-width-percent:0;mso-height-percent:0;mso-wrap-distance-left:9pt;mso-wrap-distance-top:3.6pt;mso-wrap-distance-right:9pt;mso-wrap-distance-bottom:3.6pt;mso-position-horizontal:right;mso-position-horizontal-relative:page;mso-position-vertical:absolute;mso-position-vertical-relative:text;mso-width-percent:0;mso-height-percent:0;mso-width-relative:margin;mso-height-relative:margin;v-text-anchor:top" o:gfxdata="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" filled="f" stroked="f">
+                <v:textbox style="mso-fit-shape-to-text:t">
+                  <w:txbxContent>
+                    <w:p>
+                      <w:pPr>
+                        <w:spacing w:after="0"/>
+                        <w:jc w:val="center"/>
+                      </w:pPr>
+                      <w:r>
+                        <w:rPr>
+                          <w:rFonts w:hint="cs"/>
+                          <w:rtl/>
+                        </w:rPr>
+                        <w:t>אני</w:t>
+                      </w:r>
+                    </w:p>
+                  </w:txbxContent>
+                </v:textbox>
+                <w10:wrap type="square" anchorx="page"/>
+              </v:shape>
+            </w:pict>
+          </mc:Fallback>
+        </mc:AlternateContent>
+      </w:r>
+      <w:r>
+        <w:rPr>
+          <w:noProof/>
+          <w:rtl/>
+        </w:rPr>
+        <mc:AlternateContent>
+          <mc:Choice Requires="wps">
+            <w:drawing>
+              <wp:anchor distT="45720" distB="45720" distL="114300" distR="114300" simplePos="0" relativeHeight="251823104" behindDoc="0" locked="0" layoutInCell="1" allowOverlap="1" wp14:anchorId="3458CE0F" wp14:editId="03867B82">
+                <wp:simplePos x="0" y="0"/>
+                <wp:positionH relativeFrom="page">
+                  <wp:align>right</wp:align>
+                </wp:positionH>
+                <wp:positionV relativeFrom="paragraph">
+                  <wp:posOffset>1404718</wp:posOffset>
+                </wp:positionV>
+                <wp:extent cx="576580" cy="1404620"/>
+                <wp:effectExtent l="0" t="0" r="0" b="0"/>
+                <wp:wrapSquare wrapText="bothSides"/>
+                <wp:docPr id="359" name="תיבת טקסט 2"/>
+                <wp:cNvGraphicFramePr>
+                  <a:graphicFrameLocks xmlns:a="http://schemas.openxmlformats.org/drawingml/2006/main"/>
+                </wp:cNvGraphicFramePr>
+                <a:graphic xmlns:a="http://schemas.openxmlformats.org/drawingml/2006/main">
+                  <a:graphicData uri="http://schemas.microsoft.com/office/word/2010/wordprocessingShape">
+                    <wps:wsp>
+                      <wps:cNvSpPr txBox="1">
+                        <a:spLocks noChangeArrowheads="1"/>
+                      </wps:cNvSpPr>
+                      <wps:spPr bwMode="auto">
+                        <a:xfrm flipH="1">
+                          <a:off x="0" y="0"/>
+                          <a:ext cx="576580" cy="1404620"/>
+                        </a:xfrm>
+                        <a:prstGeom prst="rect">
+                          <a:avLst/>
+                        </a:prstGeom>
+                        <a:noFill/>
+                        <a:ln w="9525">
+                          <a:noFill/>
+                          <a:miter lim="800000"/>
+                          <a:headEnd/>
+                          <a:tailEnd/>
+                        </a:ln>
+                      </wps:spPr>
+                      <wps:txbx>
+                        <w:txbxContent>
+                          <w:p>
+                            <w:pPr>
+                              <w:spacing w:after="0"/>
+                              <w:jc w:val="center"/>
+                            </w:pPr>
+                            <w:r>
+                              <w:rPr>
+                                <w:rFonts w:hint="cs"/>
+                                <w:rtl/>
+                              </w:rPr>
+                              <w:t>יש</w:t>
+                            </w:r>
+                          </w:p>
+                        </w:txbxContent>
+                      </wps:txbx>
+                      <wps:bodyPr rot="0" vert="horz" wrap="square" lIns="91440" tIns="45720" rIns="91440" bIns="45720" anchor="t" anchorCtr="0">
+                        <a:spAutoFit/>
+                      </wps:bodyPr>
+                    </wps:wsp>
+                  </a:graphicData>
+                </a:graphic>
+                <wp14:sizeRelH relativeFrom="margin">
+                  <wp14:pctWidth>0</wp14:pctWidth>
+                </wp14:sizeRelH>
+                <wp14:sizeRelV relativeFrom="margin">
+                  <wp14:pctHeight>0</wp14:pctHeight>
+                </wp14:sizeRelV>
+              </wp:anchor>
+            </w:drawing>
+          </mc:Choice>
+          <mc:Fallback>
+            <w:pict>
+              <v:shape w14:anchorId="3458CE0F" id="_x0000_s1091" type="#_x0000_t202" style="position:absolute;left:0;text-align:left;margin-left:-5.8pt;margin-top:110.6pt;width:45.4pt;height:110.6pt;flip:x;z-index:251823104;visibility:visible;mso-wrap-style:square;mso-width-percent:0;mso-height-percent:0;mso-wrap-distance-left:9pt;mso-wrap-distance-top:3.6pt;mso-wrap-distance-right:9pt;mso-wrap-distance-bottom:3.6pt;mso-position-horizontal:right;mso-position-horizontal-relative:page;mso-position-vertical:absolute;mso-position-vertical-relative:text;mso-width-percent:0;mso-height-percent:0;mso-width-relative:margin;mso-height-relative:margin;v-text-anchor:top" o:gfxdata="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" filled="f" stroked="f">
+                <v:textbox style="mso-fit-shape-to-text:t">
+                  <w:txbxContent>
+                    <w:p>
+                      <w:pPr>
+                        <w:spacing w:after="0"/>
+                        <w:jc w:val="center"/>
+                      </w:pPr>
+                      <w:r>
+                        <w:rPr>
+                          <w:rFonts w:hint="cs"/>
+                          <w:rtl/>
+                        </w:rPr>
+                        <w:t>יש</w:t>
+                      </w:r>
+                    </w:p>
+                  </w:txbxContent>
+                </v:textbox>
+                <w10:wrap type="square" anchorx="page"/>
+              </v:shape>
+            </w:pict>
+          </mc:Fallback>
+        </mc:AlternateContent>
+      </w:r>
+      <w:r>
+        <w:rPr>
+          <w:noProof/>
+          <w:rtl/>
+        </w:rPr>
+        <mc:AlternateContent>
+          <mc:Choice Requires="wps">
+            <w:drawing>
+              <wp:anchor distT="45720" distB="45720" distL="114300" distR="114300" simplePos="0" relativeHeight="251821056" behindDoc="0" locked="0" layoutInCell="1" allowOverlap="1" wp14:anchorId="4C87C36F" wp14:editId="097449E6">
+                <wp:simplePos x="0" y="0"/>
+                <wp:positionH relativeFrom="page">
+                  <wp:align>right</wp:align>
+                </wp:positionH>
+                <wp:positionV relativeFrom="paragraph">
+                  <wp:posOffset>732351</wp:posOffset>
+                </wp:positionV>
+                <wp:extent cx="576580" cy="1404620"/>
+                <wp:effectExtent l="0" t="0" r="0" b="0"/>
+                <wp:wrapSquare wrapText="bothSides"/>
+                <wp:docPr id="352" name="תיבת טקסט 2"/>
+                <wp:cNvGraphicFramePr>
+                  <a:graphicFrameLocks xmlns:a="http://schemas.openxmlformats.org/drawingml/2006/main"/>
+                </wp:cNvGraphicFramePr>
+                <a:graphic xmlns:a="http://schemas.openxmlformats.org/drawingml/2006/main">
+                  <a:graphicData uri="http://schemas.microsoft.com/office/word/2010/wordprocessingShape">
+                    <wps:wsp>
+                      <wps:cNvSpPr txBox="1">
+                        <a:spLocks noChangeArrowheads="1"/>
+                      </wps:cNvSpPr>
+                      <wps:spPr bwMode="auto">
+                        <a:xfrm flipH="1">
+                          <a:off x="0" y="0"/>
+                          <a:ext cx="576580" cy="1404620"/>
+                        </a:xfrm>
+                        <a:prstGeom prst="rect">
+                          <a:avLst/>
+                        </a:prstGeom>
+                        <a:noFill/>
+                        <a:ln w="9525">
+                          <a:noFill/>
+                          <a:miter lim="800000"/>
+                          <a:headEnd/>
+                          <a:tailEnd/>
+                        </a:ln>
+                      </wps:spPr>
+                      <wps:txbx>
+                        <w:txbxContent>
+                          <w:p>
+                            <w:pPr>
+                              <w:spacing w:after="0"/>
+                              <w:jc w:val="center"/>
+                            </w:pPr>
+                            <w:r>
+                              <w:rPr>
+                                <w:rFonts w:hint="cs"/>
+                                <w:rtl/>
+                              </w:rPr>
+                              <w:t>יש</w:t>
+                            </w:r>
+                          </w:p>
+                        </w:txbxContent>
+                      </wps:txbx>
+                      <wps:bodyPr rot="0" vert="horz" wrap="square" lIns="91440" tIns="45720" rIns="91440" bIns="45720" anchor="t" anchorCtr="0">
+                        <a:spAutoFit/>
+                      </wps:bodyPr>
+                    </wps:wsp>
+                  </a:graphicData>
+                </a:graphic>
+                <wp14:sizeRelH relativeFrom="margin">
+                  <wp14:pctWidth>0</wp14:pctWidth>
+                </wp14:sizeRelH>
+                <wp14:sizeRelV relativeFrom="margin">
+                  <wp14:pctHeight>0</wp14:pctHeight>
+                </wp14:sizeRelV>
+              </wp:anchor>
+            </w:drawing>
+          </mc:Choice>
+          <mc:Fallback>
+            <w:pict>
+              <v:shape w14:anchorId="4C87C36F" id="_x0000_s1092" type="#_x0000_t202" style="position:absolute;left:0;text-align:left;margin-left:-5.8pt;margin-top:57.65pt;width:45.4pt;height:110.6pt;flip:x;z-index:251821056;visibility:visible;mso-wrap-style:square;mso-width-percent:0;mso-height-percent:0;mso-wrap-distance-left:9pt;mso-wrap-distance-top:3.6pt;mso-wrap-distance-right:9pt;mso-wrap-distance-bottom:3.6pt;mso-position-horizontal:right;mso-position-horizontal-relative:page;mso-position-vertical:absolute;mso-position-vertical-relative:text;mso-width-percent:0;mso-height-percent:0;mso-width-relative:margin;mso-height-relative:margin;v-text-anchor:top" o:gfxdata="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" filled="f" stroked="f">
+                <v:textbox style="mso-fit-shape-to-text:t">
+                  <w:txbxContent>
+                    <w:p>
+                      <w:pPr>
+                        <w:spacing w:after="0"/>
+                        <w:jc w:val="center"/>
+                      </w:pPr>
+                      <w:r>
+                        <w:rPr>
+                          <w:rFonts w:hint="cs"/>
+                          <w:rtl/>
+                        </w:rPr>
+                        <w:t>יש</w:t>
+                      </w:r>
+                    </w:p>
+                  </w:txbxContent>
+                </v:textbox>
+                <w10:wrap type="square" anchorx="page"/>
+              </v:shape>
+            </w:pict>
+          </mc:Fallback>
+        </mc:AlternateContent>
+      </w:r>
+      <w:r>
+        <w:rPr>
+          <w:noProof/>
+          <w:rtl/>
+        </w:rPr>
+        <mc:AlternateContent>
+          <mc:Choice Requires="wps">
+            <w:drawing>
+              <wp:anchor distT="45720" distB="45720" distL="114300" distR="114300" simplePos="0" relativeHeight="251813888" behindDoc="0" locked="0" layoutInCell="1" allowOverlap="1" wp14:anchorId="1E7A88B0" wp14:editId="0248DE43">
+                <wp:simplePos x="0" y="0"/>
+                <wp:positionH relativeFrom="page">
+                  <wp:align>right</wp:align>
+                </wp:positionH>
+                <wp:positionV relativeFrom="paragraph">
+                  <wp:posOffset>6350</wp:posOffset>
+                </wp:positionV>
+                <wp:extent cx="576580" cy="1404620"/>
+                <wp:effectExtent l="0" t="0" r="0" b="0"/>
+                <wp:wrapSquare wrapText="bothSides"/>
+                <wp:docPr id="261" name="תיבת טקסט 2"/>
+                <wp:cNvGraphicFramePr>
+                  <a:graphicFrameLocks xmlns:a="http://schemas.openxmlformats.org/drawingml/2006/main"/>
+                </wp:cNvGraphicFramePr>
+                <a:graphic xmlns:a="http://schemas.openxmlformats.org/drawingml/2006/main">
+                  <a:graphicData uri="http://schemas.microsoft.com/office/word/2010/wordprocessingShape">
+                    <wps:wsp>
+                      <wps:cNvSpPr txBox="1">
+                        <a:spLocks noChangeArrowheads="1"/>
+                      </wps:cNvSpPr>
+                      <wps:spPr bwMode="auto">
+                        <a:xfrm flipH="1">
                           <a:off x="0" y="0"/>
                           <a:ext cx="576580" cy="1404620"/>
                         </a:xfrm>
@@ -13018,7 +13707,7 @@
           </mc:Choice>
           <mc:Fallback>
             <w:pict>
-              <v:shape w14:anchorId="097CB1AD" id="_x0000_s1087" type="#_x0000_t202" style="position:absolute;left:0;text-align:left;margin-left:0;margin-top:-32.6pt;width:45.4pt;height:110.6pt;rotation:-90;flip:x;z-index:251812864;visibility:visible;mso-wrap-style:square;mso-width-percent:0;mso-height-percent:0;mso-wrap-distance-left:9pt;mso-wrap-distance-top:3.6pt;mso-wrap-distance-right:9pt;mso-wrap-distance-bottom:3.6pt;mso-position-horizontal:left;mso-position-horizontal-relative:right-margin-area;mso-position-vertical:absolute;mso-position-vertical-relative:text;mso-width-percent:0;mso-height-percent:0;mso-width-relative:margin;mso-height-relative:margin;v-text-anchor:top" o:gfxdata="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" filled="f" stroked="f">
+              <v:shape w14:anchorId="1E7A88B0" id="_x0000_s1093" type="#_x0000_t202" style="position:absolute;left:0;text-align:left;margin-left:-5.8pt;margin-top:.5pt;width:45.4pt;height:110.6pt;flip:x;z-index:251813888;visibility:visible;mso-wrap-style:square;mso-width-percent:0;mso-height-percent:0;mso-wrap-distance-left:9pt;mso-wrap-distance-top:3.6pt;mso-wrap-distance-right:9pt;mso-wrap-distance-bottom:3.6pt;mso-position-horizontal:right;mso-position-horizontal-relative:page;mso-position-vertical:absolute;mso-position-vertical-relative:text;mso-width-percent:0;mso-height-percent:0;mso-width-relative:margin;mso-height-relative:margin;v-text-anchor:top" o:gfxdata="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" filled="f" stroked="f">
                 <v:textbox style="mso-fit-shape-to-text:t">
                   <w:txbxContent>
                     <w:p>
@@ -13036,660 +13725,19 @@
                     </w:p>
                   </w:txbxContent>
                 </v:textbox>
-                <w10:wrap type="square" anchorx="margin"/>
+                <w10:wrap type="square" anchorx="page"/>
               </v:shape>
             </w:pict>
           </mc:Fallback>
         </mc:AlternateContent>
       </w:r>
-    </w:p>
-    <w:p>
-      <w:pPr>
-        <w:rPr>
-          <w:rtl/>
-        </w:rPr>
-      </w:pPr>
-    </w:p>
-    <w:p>
-      <w:pPr>
-        <w:rPr>
-          <w:rtl/>
-        </w:rPr>
-      </w:pPr>
-    </w:p>
-    <w:p>
-      <w:pPr>
-        <w:tabs>
-          <w:tab w:val="left" w:pos="4342"/>
-        </w:tabs>
-        <w:rPr>
-          <w:rtl/>
-        </w:rPr>
-      </w:pPr>
-      <w:r>
-        <w:rPr>
-          <w:noProof/>
-          <w:rtl/>
-        </w:rPr>
-        <mc:AlternateContent>
-          <mc:Choice Requires="wps">
-            <w:drawing>
-              <wp:anchor distT="45720" distB="45720" distL="114300" distR="114300" simplePos="0" relativeHeight="251823104" behindDoc="0" locked="0" layoutInCell="1" allowOverlap="1" wp14:anchorId="3458CE0F" wp14:editId="0F041546">
-                <wp:simplePos x="0" y="0"/>
-                <wp:positionH relativeFrom="rightMargin">
-                  <wp:posOffset>464185</wp:posOffset>
-                </wp:positionH>
-                <wp:positionV relativeFrom="paragraph">
-                  <wp:posOffset>842010</wp:posOffset>
-                </wp:positionV>
-                <wp:extent cx="576580" cy="1404620"/>
-                <wp:effectExtent l="0" t="0" r="0" b="0"/>
-                <wp:wrapSquare wrapText="bothSides"/>
-                <wp:docPr id="359" name="תיבת טקסט 2"/>
-                <wp:cNvGraphicFramePr>
-                  <a:graphicFrameLocks xmlns:a="http://schemas.openxmlformats.org/drawingml/2006/main"/>
-                </wp:cNvGraphicFramePr>
-                <a:graphic xmlns:a="http://schemas.openxmlformats.org/drawingml/2006/main">
-                  <a:graphicData uri="http://schemas.microsoft.com/office/word/2010/wordprocessingShape">
-                    <wps:wsp>
-                      <wps:cNvSpPr txBox="1">
-                        <a:spLocks noChangeArrowheads="1"/>
-                      </wps:cNvSpPr>
-                      <wps:spPr bwMode="auto">
-                        <a:xfrm rot="5400000" flipH="1">
-                          <a:off x="0" y="0"/>
-                          <a:ext cx="576580" cy="1404620"/>
-                        </a:xfrm>
-                        <a:prstGeom prst="rect">
-                          <a:avLst/>
-                        </a:prstGeom>
-                        <a:noFill/>
-                        <a:ln w="9525">
-                          <a:noFill/>
-                          <a:miter lim="800000"/>
-                          <a:headEnd/>
-                          <a:tailEnd/>
-                        </a:ln>
-                      </wps:spPr>
-                      <wps:txbx>
-                        <w:txbxContent>
-                          <w:p>
-                            <w:pPr>
-                              <w:spacing w:after="0"/>
-                              <w:jc w:val="center"/>
-                            </w:pPr>
-                            <w:r>
-                              <w:rPr>
-                                <w:rFonts w:hint="cs"/>
-                                <w:rtl/>
-                              </w:rPr>
-                              <w:t>יש</w:t>
-                            </w:r>
-                          </w:p>
-                        </w:txbxContent>
-                      </wps:txbx>
-                      <wps:bodyPr rot="0" vert="horz" wrap="square" lIns="91440" tIns="45720" rIns="91440" bIns="45720" anchor="t" anchorCtr="0">
-                        <a:spAutoFit/>
-                      </wps:bodyPr>
-                    </wps:wsp>
-                  </a:graphicData>
-                </a:graphic>
-                <wp14:sizeRelH relativeFrom="margin">
-                  <wp14:pctWidth>0</wp14:pctWidth>
-                </wp14:sizeRelH>
-                <wp14:sizeRelV relativeFrom="margin">
-                  <wp14:pctHeight>0</wp14:pctHeight>
-                </wp14:sizeRelV>
-              </wp:anchor>
-            </w:drawing>
-          </mc:Choice>
-          <mc:Fallback>
-            <w:pict>
-              <v:shape w14:anchorId="3458CE0F" id="_x0000_s1088" type="#_x0000_t202" style="position:absolute;left:0;text-align:left;margin-left:36.55pt;margin-top:66.3pt;width:45.4pt;height:110.6pt;rotation:-90;flip:x;z-index:251823104;visibility:visible;mso-wrap-style:square;mso-width-percent:0;mso-height-percent:0;mso-wrap-distance-left:9pt;mso-wrap-distance-top:3.6pt;mso-wrap-distance-right:9pt;mso-wrap-distance-bottom:3.6pt;mso-position-horizontal:absolute;mso-position-horizontal-relative:right-margin-area;mso-position-vertical:absolute;mso-position-vertical-relative:text;mso-width-percent:0;mso-height-percent:0;mso-width-relative:margin;mso-height-relative:margin;v-text-anchor:top" o:gfxdata="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" filled="f" stroked="f">
-                <v:textbox style="mso-fit-shape-to-text:t">
-                  <w:txbxContent>
-                    <w:p>
-                      <w:pPr>
-                        <w:spacing w:after="0"/>
-                        <w:jc w:val="center"/>
-                      </w:pPr>
-                      <w:r>
-                        <w:rPr>
-                          <w:rFonts w:hint="cs"/>
-                          <w:rtl/>
-                        </w:rPr>
-                        <w:t>יש</w:t>
-                      </w:r>
-                    </w:p>
-                  </w:txbxContent>
-                </v:textbox>
-                <w10:wrap type="square" anchorx="margin"/>
-              </v:shape>
-            </w:pict>
-          </mc:Fallback>
-        </mc:AlternateContent>
-      </w:r>
-      <w:r>
-        <w:rPr>
-          <w:noProof/>
-          <w:rtl/>
-        </w:rPr>
-        <mc:AlternateContent>
-          <mc:Choice Requires="wps">
-            <w:drawing>
-              <wp:anchor distT="45720" distB="45720" distL="114300" distR="114300" simplePos="0" relativeHeight="251816960" behindDoc="0" locked="0" layoutInCell="1" allowOverlap="1" wp14:anchorId="449BFE73" wp14:editId="01AC6A07">
-                <wp:simplePos x="0" y="0"/>
-                <wp:positionH relativeFrom="rightMargin">
-                  <wp:posOffset>440690</wp:posOffset>
-                </wp:positionH>
-                <wp:positionV relativeFrom="paragraph">
-                  <wp:posOffset>2254250</wp:posOffset>
-                </wp:positionV>
-                <wp:extent cx="576580" cy="1404620"/>
-                <wp:effectExtent l="0" t="0" r="0" b="0"/>
-                <wp:wrapSquare wrapText="bothSides"/>
-                <wp:docPr id="357" name="תיבת טקסט 2"/>
-                <wp:cNvGraphicFramePr>
-                  <a:graphicFrameLocks xmlns:a="http://schemas.openxmlformats.org/drawingml/2006/main"/>
-                </wp:cNvGraphicFramePr>
-                <a:graphic xmlns:a="http://schemas.openxmlformats.org/drawingml/2006/main">
-                  <a:graphicData uri="http://schemas.microsoft.com/office/word/2010/wordprocessingShape">
-                    <wps:wsp>
-                      <wps:cNvSpPr txBox="1">
-                        <a:spLocks noChangeArrowheads="1"/>
-                      </wps:cNvSpPr>
-                      <wps:spPr bwMode="auto">
-                        <a:xfrm rot="5400000" flipH="1">
-                          <a:off x="0" y="0"/>
-                          <a:ext cx="576580" cy="1404620"/>
-                        </a:xfrm>
-                        <a:prstGeom prst="rect">
-                          <a:avLst/>
-                        </a:prstGeom>
-                        <a:noFill/>
-                        <a:ln w="9525">
-                          <a:noFill/>
-                          <a:miter lim="800000"/>
-                          <a:headEnd/>
-                          <a:tailEnd/>
-                        </a:ln>
-                      </wps:spPr>
-                      <wps:txbx>
-                        <w:txbxContent>
-                          <w:p>
-                            <w:pPr>
-                              <w:spacing w:after="0"/>
-                              <w:jc w:val="center"/>
-                            </w:pPr>
-                            <w:r>
-                              <w:rPr>
-                                <w:rFonts w:hint="cs"/>
-                                <w:rtl/>
-                              </w:rPr>
-                              <w:t>לדעתי</w:t>
-                            </w:r>
-                          </w:p>
-                        </w:txbxContent>
-                      </wps:txbx>
-                      <wps:bodyPr rot="0" vert="horz" wrap="square" lIns="91440" tIns="45720" rIns="91440" bIns="45720" anchor="t" anchorCtr="0">
-                        <a:spAutoFit/>
-                      </wps:bodyPr>
-                    </wps:wsp>
-                  </a:graphicData>
-                </a:graphic>
-                <wp14:sizeRelH relativeFrom="margin">
-                  <wp14:pctWidth>0</wp14:pctWidth>
-                </wp14:sizeRelH>
-                <wp14:sizeRelV relativeFrom="margin">
-                  <wp14:pctHeight>0</wp14:pctHeight>
-                </wp14:sizeRelV>
-              </wp:anchor>
-            </w:drawing>
-          </mc:Choice>
-          <mc:Fallback>
-            <w:pict>
-              <v:shape w14:anchorId="449BFE73" id="_x0000_s1089" type="#_x0000_t202" style="position:absolute;left:0;text-align:left;margin-left:34.7pt;margin-top:177.5pt;width:45.4pt;height:110.6pt;rotation:-90;flip:x;z-index:251816960;visibility:visible;mso-wrap-style:square;mso-width-percent:0;mso-height-percent:0;mso-wrap-distance-left:9pt;mso-wrap-distance-top:3.6pt;mso-wrap-distance-right:9pt;mso-wrap-distance-bottom:3.6pt;mso-position-horizontal:absolute;mso-position-horizontal-relative:right-margin-area;mso-position-vertical:absolute;mso-position-vertical-relative:text;mso-width-percent:0;mso-height-percent:0;mso-width-relative:margin;mso-height-relative:margin;v-text-anchor:top" o:gfxdata="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" filled="f" stroked="f">
-                <v:textbox style="mso-fit-shape-to-text:t">
-                  <w:txbxContent>
-                    <w:p>
-                      <w:pPr>
-                        <w:spacing w:after="0"/>
-                        <w:jc w:val="center"/>
-                      </w:pPr>
-                      <w:r>
-                        <w:rPr>
-                          <w:rFonts w:hint="cs"/>
-                          <w:rtl/>
-                        </w:rPr>
-                        <w:t>לדעתי</w:t>
-                      </w:r>
-                    </w:p>
-                  </w:txbxContent>
-                </v:textbox>
-                <w10:wrap type="square" anchorx="margin"/>
-              </v:shape>
-            </w:pict>
-          </mc:Fallback>
-        </mc:AlternateContent>
-      </w:r>
-      <w:r>
-        <w:rPr>
-          <w:noProof/>
-          <w:rtl/>
-        </w:rPr>
-        <mc:AlternateContent>
-          <mc:Choice Requires="wps">
-            <w:drawing>
-              <wp:anchor distT="45720" distB="45720" distL="114300" distR="114300" simplePos="0" relativeHeight="251819008" behindDoc="0" locked="0" layoutInCell="1" allowOverlap="1" wp14:anchorId="07EBB054" wp14:editId="3E9F1768">
-                <wp:simplePos x="0" y="0"/>
-                <wp:positionH relativeFrom="rightMargin">
-                  <wp:posOffset>459105</wp:posOffset>
-                </wp:positionH>
-                <wp:positionV relativeFrom="paragraph">
-                  <wp:posOffset>2967990</wp:posOffset>
-                </wp:positionV>
-                <wp:extent cx="576580" cy="1404620"/>
-                <wp:effectExtent l="0" t="0" r="0" b="0"/>
-                <wp:wrapSquare wrapText="bothSides"/>
-                <wp:docPr id="354" name="תיבת טקסט 2"/>
-                <wp:cNvGraphicFramePr>
-                  <a:graphicFrameLocks xmlns:a="http://schemas.openxmlformats.org/drawingml/2006/main"/>
-                </wp:cNvGraphicFramePr>
-                <a:graphic xmlns:a="http://schemas.openxmlformats.org/drawingml/2006/main">
-                  <a:graphicData uri="http://schemas.microsoft.com/office/word/2010/wordprocessingShape">
-                    <wps:wsp>
-                      <wps:cNvSpPr txBox="1">
-                        <a:spLocks noChangeArrowheads="1"/>
-                      </wps:cNvSpPr>
-                      <wps:spPr bwMode="auto">
-                        <a:xfrm rot="5400000" flipH="1">
-                          <a:off x="0" y="0"/>
-                          <a:ext cx="576580" cy="1404620"/>
-                        </a:xfrm>
-                        <a:prstGeom prst="rect">
-                          <a:avLst/>
-                        </a:prstGeom>
-                        <a:noFill/>
-                        <a:ln w="9525">
-                          <a:noFill/>
-                          <a:miter lim="800000"/>
-                          <a:headEnd/>
-                          <a:tailEnd/>
-                        </a:ln>
-                      </wps:spPr>
-                      <wps:txbx>
-                        <w:txbxContent>
-                          <w:p>
-                            <w:pPr>
-                              <w:spacing w:after="0"/>
-                              <w:jc w:val="center"/>
-                            </w:pPr>
-                            <w:r>
-                              <w:rPr>
-                                <w:rFonts w:hint="cs"/>
-                                <w:rtl/>
-                              </w:rPr>
-                              <w:t>אני</w:t>
-                            </w:r>
-                          </w:p>
-                        </w:txbxContent>
-                      </wps:txbx>
-                      <wps:bodyPr rot="0" vert="horz" wrap="square" lIns="91440" tIns="45720" rIns="91440" bIns="45720" anchor="t" anchorCtr="0">
-                        <a:spAutoFit/>
-                      </wps:bodyPr>
-                    </wps:wsp>
-                  </a:graphicData>
-                </a:graphic>
-                <wp14:sizeRelH relativeFrom="margin">
-                  <wp14:pctWidth>0</wp14:pctWidth>
-                </wp14:sizeRelH>
-                <wp14:sizeRelV relativeFrom="margin">
-                  <wp14:pctHeight>0</wp14:pctHeight>
-                </wp14:sizeRelV>
-              </wp:anchor>
-            </w:drawing>
-          </mc:Choice>
-          <mc:Fallback>
-            <w:pict>
-              <v:shape w14:anchorId="07EBB054" id="_x0000_s1090" type="#_x0000_t202" style="position:absolute;left:0;text-align:left;margin-left:36.15pt;margin-top:233.7pt;width:45.4pt;height:110.6pt;rotation:-90;flip:x;z-index:251819008;visibility:visible;mso-wrap-style:square;mso-width-percent:0;mso-height-percent:0;mso-wrap-distance-left:9pt;mso-wrap-distance-top:3.6pt;mso-wrap-distance-right:9pt;mso-wrap-distance-bottom:3.6pt;mso-position-horizontal:absolute;mso-position-horizontal-relative:right-margin-area;mso-position-vertical:absolute;mso-position-vertical-relative:text;mso-width-percent:0;mso-height-percent:0;mso-width-relative:margin;mso-height-relative:margin;v-text-anchor:top" o:gfxdata="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" filled="f" stroked="f">
-                <v:textbox style="mso-fit-shape-to-text:t">
-                  <w:txbxContent>
-                    <w:p>
-                      <w:pPr>
-                        <w:spacing w:after="0"/>
-                        <w:jc w:val="center"/>
-                      </w:pPr>
-                      <w:r>
-                        <w:rPr>
-                          <w:rFonts w:hint="cs"/>
-                          <w:rtl/>
-                        </w:rPr>
-                        <w:t>אני</w:t>
-                      </w:r>
-                    </w:p>
-                  </w:txbxContent>
-                </v:textbox>
-                <w10:wrap type="square" anchorx="margin"/>
-              </v:shape>
-            </w:pict>
-          </mc:Fallback>
-        </mc:AlternateContent>
-      </w:r>
-      <w:r>
-        <w:rPr>
-          <w:noProof/>
-          <w:rtl/>
-        </w:rPr>
-        <mc:AlternateContent>
-          <mc:Choice Requires="wps">
-            <w:drawing>
-              <wp:anchor distT="45720" distB="45720" distL="114300" distR="114300" simplePos="0" relativeHeight="251820032" behindDoc="0" locked="0" layoutInCell="1" allowOverlap="1" wp14:anchorId="25CB6C65" wp14:editId="0F89A5CD">
-                <wp:simplePos x="0" y="0"/>
-                <wp:positionH relativeFrom="rightMargin">
-                  <wp:posOffset>455295</wp:posOffset>
-                </wp:positionH>
-                <wp:positionV relativeFrom="paragraph">
-                  <wp:posOffset>3645535</wp:posOffset>
-                </wp:positionV>
-                <wp:extent cx="576580" cy="1404620"/>
-                <wp:effectExtent l="0" t="0" r="0" b="0"/>
-                <wp:wrapSquare wrapText="bothSides"/>
-                <wp:docPr id="353" name="תיבת טקסט 2"/>
-                <wp:cNvGraphicFramePr>
-                  <a:graphicFrameLocks xmlns:a="http://schemas.openxmlformats.org/drawingml/2006/main"/>
-                </wp:cNvGraphicFramePr>
-                <a:graphic xmlns:a="http://schemas.openxmlformats.org/drawingml/2006/main">
-                  <a:graphicData uri="http://schemas.microsoft.com/office/word/2010/wordprocessingShape">
-                    <wps:wsp>
-                      <wps:cNvSpPr txBox="1">
-                        <a:spLocks noChangeArrowheads="1"/>
-                      </wps:cNvSpPr>
-                      <wps:spPr bwMode="auto">
-                        <a:xfrm rot="5400000" flipH="1">
-                          <a:off x="0" y="0"/>
-                          <a:ext cx="576580" cy="1404620"/>
-                        </a:xfrm>
-                        <a:prstGeom prst="rect">
-                          <a:avLst/>
-                        </a:prstGeom>
-                        <a:noFill/>
-                        <a:ln w="9525">
-                          <a:noFill/>
-                          <a:miter lim="800000"/>
-                          <a:headEnd/>
-                          <a:tailEnd/>
-                        </a:ln>
-                      </wps:spPr>
-                      <wps:txbx>
-                        <w:txbxContent>
-                          <w:p>
-                            <w:pPr>
-                              <w:spacing w:after="0"/>
-                              <w:jc w:val="center"/>
-                            </w:pPr>
-                            <w:r>
-                              <w:rPr>
-                                <w:rFonts w:hint="cs"/>
-                                <w:rtl/>
-                              </w:rPr>
-                              <w:t>אני</w:t>
-                            </w:r>
-                          </w:p>
-                        </w:txbxContent>
-                      </wps:txbx>
-                      <wps:bodyPr rot="0" vert="horz" wrap="square" lIns="91440" tIns="45720" rIns="91440" bIns="45720" anchor="t" anchorCtr="0">
-                        <a:spAutoFit/>
-                      </wps:bodyPr>
-                    </wps:wsp>
-                  </a:graphicData>
-                </a:graphic>
-                <wp14:sizeRelH relativeFrom="margin">
-                  <wp14:pctWidth>0</wp14:pctWidth>
-                </wp14:sizeRelH>
-                <wp14:sizeRelV relativeFrom="margin">
-                  <wp14:pctHeight>0</wp14:pctHeight>
-                </wp14:sizeRelV>
-              </wp:anchor>
-            </w:drawing>
-          </mc:Choice>
-          <mc:Fallback>
-            <w:pict>
-              <v:shape w14:anchorId="25CB6C65" id="_x0000_s1091" type="#_x0000_t202" style="position:absolute;left:0;text-align:left;margin-left:35.85pt;margin-top:287.05pt;width:45.4pt;height:110.6pt;rotation:-90;flip:x;z-index:251820032;visibility:visible;mso-wrap-style:square;mso-width-percent:0;mso-height-percent:0;mso-wrap-distance-left:9pt;mso-wrap-distance-top:3.6pt;mso-wrap-distance-right:9pt;mso-wrap-distance-bottom:3.6pt;mso-position-horizontal:absolute;mso-position-horizontal-relative:right-margin-area;mso-position-vertical:absolute;mso-position-vertical-relative:text;mso-width-percent:0;mso-height-percent:0;mso-width-relative:margin;mso-height-relative:margin;v-text-anchor:top" o:gfxdata="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" filled="f" stroked="f">
-                <v:textbox style="mso-fit-shape-to-text:t">
-                  <w:txbxContent>
-                    <w:p>
-                      <w:pPr>
-                        <w:spacing w:after="0"/>
-                        <w:jc w:val="center"/>
-                      </w:pPr>
-                      <w:r>
-                        <w:rPr>
-                          <w:rFonts w:hint="cs"/>
-                          <w:rtl/>
-                        </w:rPr>
-                        <w:t>אני</w:t>
-                      </w:r>
-                    </w:p>
-                  </w:txbxContent>
-                </v:textbox>
-                <w10:wrap type="square" anchorx="margin"/>
-              </v:shape>
-            </w:pict>
-          </mc:Fallback>
-        </mc:AlternateContent>
-      </w:r>
-      <w:r>
-        <w:rPr>
-          <w:noProof/>
-          <w:rtl/>
-        </w:rPr>
-        <mc:AlternateContent>
-          <mc:Choice Requires="wps">
-            <w:drawing>
-              <wp:anchor distT="45720" distB="45720" distL="114300" distR="114300" simplePos="0" relativeHeight="251817984" behindDoc="0" locked="0" layoutInCell="1" allowOverlap="1" wp14:anchorId="51BAE5DB" wp14:editId="7F52B471">
-                <wp:simplePos x="0" y="0"/>
-                <wp:positionH relativeFrom="rightMargin">
-                  <wp:posOffset>421640</wp:posOffset>
-                </wp:positionH>
-                <wp:positionV relativeFrom="paragraph">
-                  <wp:posOffset>1529080</wp:posOffset>
-                </wp:positionV>
-                <wp:extent cx="576580" cy="1404620"/>
-                <wp:effectExtent l="0" t="0" r="0" b="0"/>
-                <wp:wrapSquare wrapText="bothSides"/>
-                <wp:docPr id="356" name="תיבת טקסט 2"/>
-                <wp:cNvGraphicFramePr>
-                  <a:graphicFrameLocks xmlns:a="http://schemas.openxmlformats.org/drawingml/2006/main"/>
-                </wp:cNvGraphicFramePr>
-                <a:graphic xmlns:a="http://schemas.openxmlformats.org/drawingml/2006/main">
-                  <a:graphicData uri="http://schemas.microsoft.com/office/word/2010/wordprocessingShape">
-                    <wps:wsp>
-                      <wps:cNvSpPr txBox="1">
-                        <a:spLocks noChangeArrowheads="1"/>
-                      </wps:cNvSpPr>
-                      <wps:spPr bwMode="auto">
-                        <a:xfrm rot="5400000" flipH="1">
-                          <a:off x="0" y="0"/>
-                          <a:ext cx="576580" cy="1404620"/>
-                        </a:xfrm>
-                        <a:prstGeom prst="rect">
-                          <a:avLst/>
-                        </a:prstGeom>
-                        <a:noFill/>
-                        <a:ln w="9525">
-                          <a:noFill/>
-                          <a:miter lim="800000"/>
-                          <a:headEnd/>
-                          <a:tailEnd/>
-                        </a:ln>
-                      </wps:spPr>
-                      <wps:txbx>
-                        <w:txbxContent>
-                          <w:p>
-                            <w:pPr>
-                              <w:spacing w:after="0"/>
-                              <w:jc w:val="center"/>
-                            </w:pPr>
-                            <w:r>
-                              <w:rPr>
-                                <w:rFonts w:hint="cs"/>
-                                <w:rtl/>
-                              </w:rPr>
-                              <w:t>לדעתי</w:t>
-                            </w:r>
-                          </w:p>
-                        </w:txbxContent>
-                      </wps:txbx>
-                      <wps:bodyPr rot="0" vert="horz" wrap="square" lIns="91440" tIns="45720" rIns="91440" bIns="45720" anchor="t" anchorCtr="0">
-                        <a:spAutoFit/>
-                      </wps:bodyPr>
-                    </wps:wsp>
-                  </a:graphicData>
-                </a:graphic>
-                <wp14:sizeRelH relativeFrom="margin">
-                  <wp14:pctWidth>0</wp14:pctWidth>
-                </wp14:sizeRelH>
-                <wp14:sizeRelV relativeFrom="margin">
-                  <wp14:pctHeight>0</wp14:pctHeight>
-                </wp14:sizeRelV>
-              </wp:anchor>
-            </w:drawing>
-          </mc:Choice>
-          <mc:Fallback>
-            <w:pict>
-              <v:shape w14:anchorId="51BAE5DB" id="_x0000_s1092" type="#_x0000_t202" style="position:absolute;left:0;text-align:left;margin-left:33.2pt;margin-top:120.4pt;width:45.4pt;height:110.6pt;rotation:-90;flip:x;z-index:251817984;visibility:visible;mso-wrap-style:square;mso-width-percent:0;mso-height-percent:0;mso-wrap-distance-left:9pt;mso-wrap-distance-top:3.6pt;mso-wrap-distance-right:9pt;mso-wrap-distance-bottom:3.6pt;mso-position-horizontal:absolute;mso-position-horizontal-relative:right-margin-area;mso-position-vertical:absolute;mso-position-vertical-relative:text;mso-width-percent:0;mso-height-percent:0;mso-width-relative:margin;mso-height-relative:margin;v-text-anchor:top" o:gfxdata="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" filled="f" stroked="f">
-                <v:textbox style="mso-fit-shape-to-text:t">
-                  <w:txbxContent>
-                    <w:p>
-                      <w:pPr>
-                        <w:spacing w:after="0"/>
-                        <w:jc w:val="center"/>
-                      </w:pPr>
-                      <w:r>
-                        <w:rPr>
-                          <w:rFonts w:hint="cs"/>
-                          <w:rtl/>
-                        </w:rPr>
-                        <w:t>לדעתי</w:t>
-                      </w:r>
-                    </w:p>
-                  </w:txbxContent>
-                </v:textbox>
-                <w10:wrap type="square" anchorx="margin"/>
-              </v:shape>
-            </w:pict>
-          </mc:Fallback>
-        </mc:AlternateContent>
-      </w:r>
-      <w:r>
-        <w:rPr>
-          <w:noProof/>
-          <w:rtl/>
-        </w:rPr>
-        <mc:AlternateContent>
-          <mc:Choice Requires="wps">
-            <w:drawing>
-              <wp:anchor distT="45720" distB="45720" distL="114300" distR="114300" simplePos="0" relativeHeight="251821056" behindDoc="0" locked="0" layoutInCell="1" allowOverlap="1" wp14:anchorId="4C87C36F" wp14:editId="460556F7">
-                <wp:simplePos x="0" y="0"/>
-                <wp:positionH relativeFrom="rightMargin">
-                  <wp:align>left</wp:align>
-                </wp:positionH>
-                <wp:positionV relativeFrom="paragraph">
-                  <wp:posOffset>155575</wp:posOffset>
-                </wp:positionV>
-                <wp:extent cx="576580" cy="1404620"/>
-                <wp:effectExtent l="0" t="0" r="0" b="0"/>
-                <wp:wrapSquare wrapText="bothSides"/>
-                <wp:docPr id="352" name="תיבת טקסט 2"/>
-                <wp:cNvGraphicFramePr>
-                  <a:graphicFrameLocks xmlns:a="http://schemas.openxmlformats.org/drawingml/2006/main"/>
-                </wp:cNvGraphicFramePr>
-                <a:graphic xmlns:a="http://schemas.openxmlformats.org/drawingml/2006/main">
-                  <a:graphicData uri="http://schemas.microsoft.com/office/word/2010/wordprocessingShape">
-                    <wps:wsp>
-                      <wps:cNvSpPr txBox="1">
-                        <a:spLocks noChangeArrowheads="1"/>
-                      </wps:cNvSpPr>
-                      <wps:spPr bwMode="auto">
-                        <a:xfrm rot="5400000" flipH="1">
-                          <a:off x="0" y="0"/>
-                          <a:ext cx="576580" cy="1404620"/>
-                        </a:xfrm>
-                        <a:prstGeom prst="rect">
-                          <a:avLst/>
-                        </a:prstGeom>
-                        <a:noFill/>
-                        <a:ln w="9525">
-                          <a:noFill/>
-                          <a:miter lim="800000"/>
-                          <a:headEnd/>
-                          <a:tailEnd/>
-                        </a:ln>
-                      </wps:spPr>
-                      <wps:txbx>
-                        <w:txbxContent>
-                          <w:p>
-                            <w:pPr>
-                              <w:spacing w:after="0"/>
-                              <w:jc w:val="center"/>
-                            </w:pPr>
-                            <w:r>
-                              <w:rPr>
-                                <w:rFonts w:hint="cs"/>
-                                <w:rtl/>
-                              </w:rPr>
-                              <w:t>יש</w:t>
-                            </w:r>
-                          </w:p>
-                        </w:txbxContent>
-                      </wps:txbx>
-                      <wps:bodyPr rot="0" vert="horz" wrap="square" lIns="91440" tIns="45720" rIns="91440" bIns="45720" anchor="t" anchorCtr="0">
-                        <a:spAutoFit/>
-                      </wps:bodyPr>
-                    </wps:wsp>
-                  </a:graphicData>
-                </a:graphic>
-                <wp14:sizeRelH relativeFrom="margin">
-                  <wp14:pctWidth>0</wp14:pctWidth>
-                </wp14:sizeRelH>
-                <wp14:sizeRelV relativeFrom="margin">
-                  <wp14:pctHeight>0</wp14:pctHeight>
-                </wp14:sizeRelV>
-              </wp:anchor>
-            </w:drawing>
-          </mc:Choice>
-          <mc:Fallback>
-            <w:pict>
-              <v:shape w14:anchorId="4C87C36F" id="_x0000_s1093" type="#_x0000_t202" style="position:absolute;left:0;text-align:left;margin-left:0;margin-top:12.25pt;width:45.4pt;height:110.6pt;rotation:-90;flip:x;z-index:251821056;visibility:visible;mso-wrap-style:square;mso-width-percent:0;mso-height-percent:0;mso-wrap-distance-left:9pt;mso-wrap-distance-top:3.6pt;mso-wrap-distance-right:9pt;mso-wrap-distance-bottom:3.6pt;mso-position-horizontal:left;mso-position-horizontal-relative:right-margin-area;mso-position-vertical:absolute;mso-position-vertical-relative:text;mso-width-percent:0;mso-height-percent:0;mso-width-relative:margin;mso-height-relative:margin;v-text-anchor:top" o:gfxdata="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" filled="f" stroked="f">
-                <v:textbox style="mso-fit-shape-to-text:t">
-                  <w:txbxContent>
-                    <w:p>
-                      <w:pPr>
-                        <w:spacing w:after="0"/>
-                        <w:jc w:val="center"/>
-                      </w:pPr>
-                      <w:r>
-                        <w:rPr>
-                          <w:rFonts w:hint="cs"/>
-                          <w:rtl/>
-                        </w:rPr>
-                        <w:t>יש</w:t>
-                      </w:r>
-                    </w:p>
-                  </w:txbxContent>
-                </v:textbox>
-                <w10:wrap type="square" anchorx="margin"/>
-              </v:shape>
-            </w:pict>
-          </mc:Fallback>
-        </mc:AlternateContent>
-      </w:r>
       <w:r>
         <w:rPr>
           <w:rtl/>
         </w:rPr>
         <w:tab/>
       </w:r>
+      <w:bookmarkEnd w:id="0"/>
     </w:p>
     <w:sectPr>
       <w:pgSz w:w="11906" w:h="16838"/>
@@ -13770,7 +13818,7 @@
       </w:pPr>
     </w:pPrDefault>
   </w:docDefaults>
-  <w:latentStyles w:defLockedState="0" w:defUIPriority="99" w:defSemiHidden="0" w:defUnhideWhenUsed="0" w:defQFormat="0" w:count="376">
+  <w:latentStyles w:defLockedState="0" w:defUIPriority="99" w:defSemiHidden="0" w:defUnhideWhenUsed="0" w:defQFormat="0" w:count="375">
     <w:lsdException w:name="Normal" w:uiPriority="0" w:qFormat="1"/>
     <w:lsdException w:name="heading 1" w:uiPriority="9" w:qFormat="1"/>
     <w:lsdException w:name="heading 2" w:semiHidden="1" w:uiPriority="9" w:unhideWhenUsed="1" w:qFormat="1"/>
@@ -14146,7 +14194,6 @@
     <w:lsdException w:name="Smart Hyperlink" w:semiHidden="1" w:unhideWhenUsed="1"/>
     <w:lsdException w:name="Hashtag" w:semiHidden="1" w:unhideWhenUsed="1"/>
     <w:lsdException w:name="Unresolved Mention" w:semiHidden="1" w:unhideWhenUsed="1"/>
-    <w:lsdException w:name="Smart Link" w:semiHidden="1" w:unhideWhenUsed="1"/>
   </w:latentStyles>
   <w:style w:type="paragraph" w:default="1" w:styleId="a">
     <w:name w:val="Normal"/>

</xml_diff>